<commit_message>
Added optimization summary for methods
</commit_message>
<xml_diff>
--- a/Report.docx
+++ b/Report.docx
@@ -1,6 +1,6 @@
 
 <file path=word/document.xml><?xml version="1.0" encoding="utf-8"?>
-<w:document xmlns:wpc="http://schemas.microsoft.com/office/word/2010/wordprocessingCanvas" xmlns:cx="http://schemas.microsoft.com/office/drawing/2014/chartex" xmlns:cx1="http://schemas.microsoft.com/office/drawing/2015/9/8/chartex" xmlns:cx2="http://schemas.microsoft.com/office/drawing/2015/10/21/chartex" xmlns:mc="http://schemas.openxmlformats.org/markup-compatibility/2006" xmlns:o="urn:schemas-microsoft-com:office:office" xmlns:r="http://schemas.openxmlformats.org/officeDocument/2006/relationships" xmlns:m="http://schemas.openxmlformats.org/officeDocument/2006/math" xmlns:v="urn:schemas-microsoft-com:vml" xmlns:wp14="http://schemas.microsoft.com/office/word/2010/wordprocessingDrawing" xmlns:wp="http://schemas.openxmlformats.org/drawingml/2006/wordprocessingDrawing" xmlns:w10="urn:schemas-microsoft-com:office:word" xmlns:w="http://schemas.openxmlformats.org/wordprocessingml/2006/main" xmlns:w14="http://schemas.microsoft.com/office/word/2010/wordml" xmlns:w15="http://schemas.microsoft.com/office/word/2012/wordml" xmlns:w16se="http://schemas.microsoft.com/office/word/2015/wordml/symex" xmlns:wpg="http://schemas.microsoft.com/office/word/2010/wordprocessingGroup" xmlns:wpi="http://schemas.microsoft.com/office/word/2010/wordprocessingInk" xmlns:wne="http://schemas.microsoft.com/office/word/2006/wordml" xmlns:wps="http://schemas.microsoft.com/office/word/2010/wordprocessingShape" mc:Ignorable="w14 w15 w16se wp14">
+<w:document xmlns:wpc="http://schemas.microsoft.com/office/word/2010/wordprocessingCanvas" xmlns:cx="http://schemas.microsoft.com/office/drawing/2014/chartex" xmlns:cx1="http://schemas.microsoft.com/office/drawing/2015/9/8/chartex" xmlns:cx2="http://schemas.microsoft.com/office/drawing/2015/10/21/chartex" xmlns:cx3="http://schemas.microsoft.com/office/drawing/2016/5/9/chartex" xmlns:cx4="http://schemas.microsoft.com/office/drawing/2016/5/10/chartex" xmlns:cx5="http://schemas.microsoft.com/office/drawing/2016/5/11/chartex" xmlns:mc="http://schemas.openxmlformats.org/markup-compatibility/2006" xmlns:o="urn:schemas-microsoft-com:office:office" xmlns:r="http://schemas.openxmlformats.org/officeDocument/2006/relationships" xmlns:m="http://schemas.openxmlformats.org/officeDocument/2006/math" xmlns:v="urn:schemas-microsoft-com:vml" xmlns:wp14="http://schemas.microsoft.com/office/word/2010/wordprocessingDrawing" xmlns:wp="http://schemas.openxmlformats.org/drawingml/2006/wordprocessingDrawing" xmlns:w10="urn:schemas-microsoft-com:office:word" xmlns:w="http://schemas.openxmlformats.org/wordprocessingml/2006/main" xmlns:w14="http://schemas.microsoft.com/office/word/2010/wordml" xmlns:w15="http://schemas.microsoft.com/office/word/2012/wordml" xmlns:w16se="http://schemas.microsoft.com/office/word/2015/wordml/symex" xmlns:wpg="http://schemas.microsoft.com/office/word/2010/wordprocessingGroup" xmlns:wpi="http://schemas.microsoft.com/office/word/2010/wordprocessingInk" xmlns:wne="http://schemas.microsoft.com/office/word/2006/wordml" xmlns:wps="http://schemas.microsoft.com/office/word/2010/wordprocessingShape" mc:Ignorable="w14 w15 w16se wp14">
   <w:body>
     <w:p>
       <w:pPr>
@@ -173,8 +173,18 @@
           <w:sz w:val="36"/>
           <w:szCs w:val="36"/>
         </w:rPr>
-        <w:t>Performance Testing Using VisualVM</w:t>
-      </w:r>
+        <w:t xml:space="preserve">Performance Testing Using </w:t>
+      </w:r>
+      <w:proofErr w:type="spellStart"/>
+      <w:r>
+        <w:rPr>
+          <w:rFonts w:ascii="Arial" w:hAnsi="Arial" w:cs="Arial"/>
+          <w:sz w:val="36"/>
+          <w:szCs w:val="36"/>
+        </w:rPr>
+        <w:t>VisualVM</w:t>
+      </w:r>
+      <w:proofErr w:type="spellEnd"/>
     </w:p>
     <w:p>
       <w:pPr>
@@ -415,7 +425,25 @@
           <w:color w:val="333333"/>
           <w:shd w:val="clear" w:color="auto" w:fill="FFFFFF"/>
         </w:rPr>
-        <w:t>For the summary, describe how you profiled the application and determined the methods to refactor, and why you changed what you did. The summary should not be more than a few paragraphs - definitely less than a page.</w:t>
+        <w:t xml:space="preserve">For the summary, describe how you profiled the application and determined the methods to refactor, and why you changed what you did. The summary should not be more than a few paragraphs - </w:t>
+      </w:r>
+      <w:proofErr w:type="gramStart"/>
+      <w:r>
+        <w:rPr>
+          <w:rFonts w:ascii="Segoe UI" w:hAnsi="Segoe UI" w:cs="Segoe UI"/>
+          <w:color w:val="333333"/>
+          <w:shd w:val="clear" w:color="auto" w:fill="FFFFFF"/>
+        </w:rPr>
+        <w:t>definitely less</w:t>
+      </w:r>
+      <w:proofErr w:type="gramEnd"/>
+      <w:r>
+        <w:rPr>
+          <w:rFonts w:ascii="Segoe UI" w:hAnsi="Segoe UI" w:cs="Segoe UI"/>
+          <w:color w:val="333333"/>
+          <w:shd w:val="clear" w:color="auto" w:fill="FFFFFF"/>
+        </w:rPr>
+        <w:t xml:space="preserve"> than a page.</w:t>
       </w:r>
     </w:p>
     <w:p>
@@ -441,29 +469,93 @@
         <w:rPr>
           <w:rFonts w:ascii="Arial" w:hAnsi="Arial" w:cs="Arial"/>
         </w:rPr>
-        <w:t>For this project, VisualVM was ran immediately on different sized opinions, such as 100 or 200 so that hotspots would be much easier to see; if 5 monkeys were tested, it wouldn’t give as much of a well-rounded overview of the hotspots and CPU usage.</w:t>
-      </w:r>
-    </w:p>
-    <w:p>
-      <w:pPr>
-        <w:spacing w:line="240" w:lineRule="auto"/>
-        <w:rPr>
-          <w:rFonts w:ascii="Arial" w:hAnsi="Arial" w:cs="Arial"/>
-        </w:rPr>
-      </w:pPr>
-    </w:p>
-    <w:p>
-      <w:pPr>
-        <w:spacing w:line="240" w:lineRule="auto"/>
-        <w:rPr>
-          <w:rFonts w:ascii="Arial" w:hAnsi="Arial" w:cs="Arial"/>
-        </w:rPr>
-      </w:pPr>
-      <w:r>
-        <w:rPr>
-          <w:rFonts w:ascii="Arial" w:hAnsi="Arial" w:cs="Arial"/>
-        </w:rPr>
-        <w:t>The methods that were chosen for refactoring were getFirstMonkey() – this was the largest CPU usage initially, then stringifyOutput(), generateId(),</w:t>
+        <w:t xml:space="preserve">For this project, </w:t>
+      </w:r>
+      <w:proofErr w:type="spellStart"/>
+      <w:r>
+        <w:rPr>
+          <w:rFonts w:ascii="Arial" w:hAnsi="Arial" w:cs="Arial"/>
+        </w:rPr>
+        <w:t>VisualVM</w:t>
+      </w:r>
+      <w:proofErr w:type="spellEnd"/>
+      <w:r>
+        <w:rPr>
+          <w:rFonts w:ascii="Arial" w:hAnsi="Arial" w:cs="Arial"/>
+        </w:rPr>
+        <w:t xml:space="preserve"> was ran immediately on different sized opinions, such as 100 or 200 so that hotspots would be much easier to see; if 5 monkeys were tested, it wouldn’t give as much of a well-rounded overview of the hotspots and CPU usage.</w:t>
+      </w:r>
+    </w:p>
+    <w:p>
+      <w:pPr>
+        <w:spacing w:line="240" w:lineRule="auto"/>
+        <w:rPr>
+          <w:rFonts w:ascii="Arial" w:hAnsi="Arial" w:cs="Arial"/>
+        </w:rPr>
+      </w:pPr>
+    </w:p>
+    <w:p>
+      <w:pPr>
+        <w:spacing w:line="240" w:lineRule="auto"/>
+        <w:rPr>
+          <w:rFonts w:ascii="Arial" w:hAnsi="Arial" w:cs="Arial"/>
+        </w:rPr>
+      </w:pPr>
+      <w:r>
+        <w:rPr>
+          <w:rFonts w:ascii="Arial" w:hAnsi="Arial" w:cs="Arial"/>
+        </w:rPr>
+        <w:t xml:space="preserve">The methods that were chosen for refactoring were </w:t>
+      </w:r>
+      <w:proofErr w:type="spellStart"/>
+      <w:proofErr w:type="gramStart"/>
+      <w:r>
+        <w:rPr>
+          <w:rFonts w:ascii="Arial" w:hAnsi="Arial" w:cs="Arial"/>
+        </w:rPr>
+        <w:t>getFirstMonkey</w:t>
+      </w:r>
+      <w:proofErr w:type="spellEnd"/>
+      <w:r>
+        <w:rPr>
+          <w:rFonts w:ascii="Arial" w:hAnsi="Arial" w:cs="Arial"/>
+        </w:rPr>
+        <w:t>(</w:t>
+      </w:r>
+      <w:proofErr w:type="gramEnd"/>
+      <w:r>
+        <w:rPr>
+          <w:rFonts w:ascii="Arial" w:hAnsi="Arial" w:cs="Arial"/>
+        </w:rPr>
+        <w:t xml:space="preserve">) – this was the largest CPU usage initially, then </w:t>
+      </w:r>
+      <w:proofErr w:type="spellStart"/>
+      <w:r>
+        <w:rPr>
+          <w:rFonts w:ascii="Arial" w:hAnsi="Arial" w:cs="Arial"/>
+        </w:rPr>
+        <w:t>stringifyOutput</w:t>
+      </w:r>
+      <w:proofErr w:type="spellEnd"/>
+      <w:r>
+        <w:rPr>
+          <w:rFonts w:ascii="Arial" w:hAnsi="Arial" w:cs="Arial"/>
+        </w:rPr>
+        <w:t xml:space="preserve">(), </w:t>
+      </w:r>
+      <w:proofErr w:type="spellStart"/>
+      <w:r>
+        <w:rPr>
+          <w:rFonts w:ascii="Arial" w:hAnsi="Arial" w:cs="Arial"/>
+        </w:rPr>
+        <w:t>generateId</w:t>
+      </w:r>
+      <w:proofErr w:type="spellEnd"/>
+      <w:r>
+        <w:rPr>
+          <w:rFonts w:ascii="Arial" w:hAnsi="Arial" w:cs="Arial"/>
+        </w:rPr>
+        <w:t>(),</w:t>
       </w:r>
       <w:r>
         <w:rPr>
@@ -471,95 +563,425 @@
         </w:rPr>
         <w:t xml:space="preserve"> </w:t>
       </w:r>
-      <w:r>
-        <w:rPr>
-          <w:rFonts w:ascii="Arial" w:hAnsi="Arial" w:cs="Arial"/>
-        </w:rPr>
-        <w:t>monkeyWithBanana()</w:t>
-      </w:r>
-      <w:r>
-        <w:rPr>
-          <w:rFonts w:ascii="Arial" w:hAnsi="Arial" w:cs="Arial"/>
-        </w:rPr>
-        <w:t>, and finally incrementRounds().</w:t>
-      </w:r>
-    </w:p>
-    <w:p>
-      <w:pPr>
-        <w:spacing w:line="240" w:lineRule="auto"/>
-        <w:rPr>
-          <w:rFonts w:ascii="Arial" w:hAnsi="Arial" w:cs="Arial"/>
-        </w:rPr>
-      </w:pPr>
-    </w:p>
-    <w:p>
-      <w:pPr>
-        <w:spacing w:line="240" w:lineRule="auto"/>
-        <w:rPr>
-          <w:rFonts w:ascii="Arial" w:hAnsi="Arial" w:cs="Arial"/>
-        </w:rPr>
-      </w:pPr>
-      <w:r>
-        <w:rPr>
-          <w:rFonts w:ascii="Arial" w:hAnsi="Arial" w:cs="Arial"/>
-        </w:rPr>
-        <w:t>For getFirstMonkey(), it was starting from the end of the monkey list and traversing towards the front, checking the monkey number along the way to see if it was 1; and if it was, other counter variables had to be equal to 0, which required hundreds of thousands of extra ope</w:t>
-      </w:r>
-      <w:r>
-        <w:rPr>
-          <w:rFonts w:ascii="Arial" w:hAnsi="Arial" w:cs="Arial"/>
-        </w:rPr>
-        <w:t>rations that were unnecessary.  A solution to this was to return the Monkey at index 1 (which always 1 as its monkeyNum because it’s static, starts at 0, and increments by 1 for every Monkey) in constant time.</w:t>
-      </w:r>
-    </w:p>
-    <w:p>
-      <w:pPr>
-        <w:spacing w:line="240" w:lineRule="auto"/>
-        <w:rPr>
-          <w:rFonts w:ascii="Arial" w:hAnsi="Arial" w:cs="Arial"/>
-        </w:rPr>
-      </w:pPr>
-    </w:p>
-    <w:p>
-      <w:pPr>
-        <w:spacing w:line="240" w:lineRule="auto"/>
-        <w:rPr>
-          <w:rFonts w:ascii="Arial" w:hAnsi="Arial" w:cs="Arial"/>
-        </w:rPr>
-      </w:pPr>
-      <w:r>
-        <w:rPr>
-          <w:rFonts w:ascii="Arial" w:hAnsi="Arial" w:cs="Arial"/>
-        </w:rPr>
-        <w:t>As for stringifyOutput(), there was a loop that concatenated 50000 @ symbols to an initial return String, then it essentially wiped all of them and began creating the correct output String.  The fix to this was to remove that useless for loop.</w:t>
-      </w:r>
-    </w:p>
-    <w:p>
-      <w:pPr>
-        <w:spacing w:line="240" w:lineRule="auto"/>
-        <w:rPr>
-          <w:rFonts w:ascii="Arial" w:hAnsi="Arial" w:cs="Arial"/>
-        </w:rPr>
-      </w:pPr>
-    </w:p>
-    <w:p>
-      <w:pPr>
-        <w:spacing w:line="240" w:lineRule="auto"/>
-        <w:rPr>
-          <w:rFonts w:ascii="Arial" w:hAnsi="Arial" w:cs="Arial"/>
-        </w:rPr>
-      </w:pPr>
-      <w:r>
-        <w:rPr>
-          <w:rFonts w:ascii="Arial" w:hAnsi="Arial" w:cs="Arial"/>
-        </w:rPr>
-        <w:t xml:space="preserve">Code: </w:t>
+      <w:proofErr w:type="spellStart"/>
+      <w:r>
+        <w:rPr>
+          <w:rFonts w:ascii="Arial" w:hAnsi="Arial" w:cs="Arial"/>
+        </w:rPr>
+        <w:t>monkeyWithBanana</w:t>
+      </w:r>
+      <w:proofErr w:type="spellEnd"/>
+      <w:r>
+        <w:rPr>
+          <w:rFonts w:ascii="Arial" w:hAnsi="Arial" w:cs="Arial"/>
+        </w:rPr>
+        <w:t>()</w:t>
+      </w:r>
+      <w:r>
+        <w:rPr>
+          <w:rFonts w:ascii="Arial" w:hAnsi="Arial" w:cs="Arial"/>
+        </w:rPr>
+        <w:t xml:space="preserve">, and finally </w:t>
+      </w:r>
+      <w:proofErr w:type="spellStart"/>
+      <w:r>
+        <w:rPr>
+          <w:rFonts w:ascii="Arial" w:hAnsi="Arial" w:cs="Arial"/>
+        </w:rPr>
+        <w:t>incrementRounds</w:t>
+      </w:r>
+      <w:proofErr w:type="spellEnd"/>
+      <w:r>
+        <w:rPr>
+          <w:rFonts w:ascii="Arial" w:hAnsi="Arial" w:cs="Arial"/>
+        </w:rPr>
+        <w:t>().</w:t>
+      </w:r>
+    </w:p>
+    <w:p>
+      <w:pPr>
+        <w:spacing w:line="240" w:lineRule="auto"/>
+        <w:rPr>
+          <w:rFonts w:ascii="Arial" w:hAnsi="Arial" w:cs="Arial"/>
+        </w:rPr>
+      </w:pPr>
+    </w:p>
+    <w:p>
+      <w:pPr>
+        <w:spacing w:line="240" w:lineRule="auto"/>
+        <w:rPr>
+          <w:rFonts w:ascii="Arial" w:hAnsi="Arial" w:cs="Arial"/>
+        </w:rPr>
+      </w:pPr>
+      <w:r>
+        <w:rPr>
+          <w:rFonts w:ascii="Arial" w:hAnsi="Arial" w:cs="Arial"/>
+        </w:rPr>
+        <w:t xml:space="preserve">For </w:t>
+      </w:r>
+      <w:proofErr w:type="spellStart"/>
+      <w:proofErr w:type="gramStart"/>
+      <w:r>
+        <w:rPr>
+          <w:rFonts w:ascii="Arial" w:hAnsi="Arial" w:cs="Arial"/>
+        </w:rPr>
+        <w:t>getFirstMonkey</w:t>
+      </w:r>
+      <w:proofErr w:type="spellEnd"/>
+      <w:r>
+        <w:rPr>
+          <w:rFonts w:ascii="Arial" w:hAnsi="Arial" w:cs="Arial"/>
+        </w:rPr>
+        <w:t>(</w:t>
+      </w:r>
+      <w:proofErr w:type="gramEnd"/>
+      <w:r>
+        <w:rPr>
+          <w:rFonts w:ascii="Arial" w:hAnsi="Arial" w:cs="Arial"/>
+        </w:rPr>
+        <w:t>), it was starting from the end of the monkey list and traversing towards the front, checking the monkey number along the way to see if it was 1; and if it was, other counter variables had to be equal to 0, which required hundreds of thousands of extra ope</w:t>
+      </w:r>
+      <w:r>
+        <w:rPr>
+          <w:rFonts w:ascii="Arial" w:hAnsi="Arial" w:cs="Arial"/>
+        </w:rPr>
+        <w:t xml:space="preserve">rations that were unnecessary.  A solution to this was to return the Monkey at index 1 (which always 1 as its </w:t>
+      </w:r>
+      <w:proofErr w:type="spellStart"/>
+      <w:r>
+        <w:rPr>
+          <w:rFonts w:ascii="Arial" w:hAnsi="Arial" w:cs="Arial"/>
+        </w:rPr>
+        <w:t>monkeyNum</w:t>
+      </w:r>
+      <w:proofErr w:type="spellEnd"/>
+      <w:r>
+        <w:rPr>
+          <w:rFonts w:ascii="Arial" w:hAnsi="Arial" w:cs="Arial"/>
+        </w:rPr>
+        <w:t xml:space="preserve"> because it’s static, starts at 0, and increments by 1 for every Monkey) in constant time.</w:t>
+      </w:r>
+    </w:p>
+    <w:p>
+      <w:pPr>
+        <w:spacing w:line="240" w:lineRule="auto"/>
+        <w:rPr>
+          <w:rFonts w:ascii="Arial" w:hAnsi="Arial" w:cs="Arial"/>
+        </w:rPr>
+      </w:pPr>
+    </w:p>
+    <w:p>
+      <w:pPr>
+        <w:spacing w:line="240" w:lineRule="auto"/>
+        <w:rPr>
+          <w:rFonts w:ascii="Arial" w:hAnsi="Arial" w:cs="Arial"/>
+        </w:rPr>
+      </w:pPr>
+      <w:r>
+        <w:rPr>
+          <w:rFonts w:ascii="Arial" w:hAnsi="Arial" w:cs="Arial"/>
+        </w:rPr>
+        <w:t xml:space="preserve">As for </w:t>
+      </w:r>
+      <w:proofErr w:type="spellStart"/>
+      <w:proofErr w:type="gramStart"/>
+      <w:r>
+        <w:rPr>
+          <w:rFonts w:ascii="Arial" w:hAnsi="Arial" w:cs="Arial"/>
+        </w:rPr>
+        <w:t>stringifyOutput</w:t>
+      </w:r>
+      <w:proofErr w:type="spellEnd"/>
+      <w:r>
+        <w:rPr>
+          <w:rFonts w:ascii="Arial" w:hAnsi="Arial" w:cs="Arial"/>
+        </w:rPr>
+        <w:t>(</w:t>
+      </w:r>
+      <w:proofErr w:type="gramEnd"/>
+      <w:r>
+        <w:rPr>
+          <w:rFonts w:ascii="Arial" w:hAnsi="Arial" w:cs="Arial"/>
+        </w:rPr>
+        <w:t>), there was a loop that concatenated 50000 @ symbols to an initial return String, then it essentially wiped all of them and began creating the correct output String.  The fix to this was to remove that useless for loop.</w:t>
+      </w:r>
+    </w:p>
+    <w:p>
+      <w:pPr>
+        <w:spacing w:line="240" w:lineRule="auto"/>
+        <w:rPr>
+          <w:rFonts w:ascii="Arial" w:hAnsi="Arial" w:cs="Arial"/>
+        </w:rPr>
+      </w:pPr>
+    </w:p>
+    <w:p>
+      <w:pPr>
+        <w:spacing w:line="240" w:lineRule="auto"/>
+        <w:rPr>
+          <w:rFonts w:ascii="Arial" w:hAnsi="Arial" w:cs="Arial"/>
+        </w:rPr>
+      </w:pPr>
+      <w:r>
+        <w:rPr>
+          <w:rFonts w:ascii="Arial" w:hAnsi="Arial" w:cs="Arial"/>
+        </w:rPr>
+        <w:t xml:space="preserve">The method </w:t>
+      </w:r>
+      <w:proofErr w:type="spellStart"/>
+      <w:proofErr w:type="gramStart"/>
+      <w:r>
+        <w:rPr>
+          <w:rFonts w:ascii="Arial" w:hAnsi="Arial" w:cs="Arial"/>
+        </w:rPr>
+        <w:t>generateId</w:t>
+      </w:r>
+      <w:proofErr w:type="spellEnd"/>
+      <w:r>
+        <w:rPr>
+          <w:rFonts w:ascii="Arial" w:hAnsi="Arial" w:cs="Arial"/>
+        </w:rPr>
+        <w:t>(</w:t>
+      </w:r>
+      <w:proofErr w:type="gramEnd"/>
+      <w:r>
+        <w:rPr>
+          <w:rFonts w:ascii="Arial" w:hAnsi="Arial" w:cs="Arial"/>
+        </w:rPr>
+        <w:t>) had 2 nested loops that would iterate a total of 100,000 times simply to add 223492 to the argument n. I removed the 2 loops and refactored the method to simply return the input value added to 223492</w:t>
+      </w:r>
+    </w:p>
+    <w:p>
+      <w:pPr>
+        <w:spacing w:line="240" w:lineRule="auto"/>
+        <w:rPr>
+          <w:rFonts w:ascii="Arial" w:hAnsi="Arial" w:cs="Arial"/>
+        </w:rPr>
+      </w:pPr>
+    </w:p>
+    <w:p>
+      <w:pPr>
+        <w:spacing w:line="240" w:lineRule="auto"/>
+        <w:rPr>
+          <w:rFonts w:ascii="Arial" w:hAnsi="Arial" w:cs="Arial"/>
+        </w:rPr>
+      </w:pPr>
+      <w:r>
+        <w:rPr>
+          <w:rFonts w:ascii="Arial" w:hAnsi="Arial" w:cs="Arial"/>
+        </w:rPr>
+        <w:t xml:space="preserve">In </w:t>
+      </w:r>
+      <w:proofErr w:type="spellStart"/>
+      <w:r>
+        <w:rPr>
+          <w:rFonts w:ascii="Arial" w:hAnsi="Arial" w:cs="Arial"/>
+        </w:rPr>
+        <w:t>MonkeySim</w:t>
+      </w:r>
+      <w:proofErr w:type="spellEnd"/>
+      <w:r>
+        <w:rPr>
+          <w:rFonts w:ascii="Arial" w:hAnsi="Arial" w:cs="Arial"/>
+        </w:rPr>
+        <w:t xml:space="preserve">, the method </w:t>
+      </w:r>
+      <w:proofErr w:type="spellStart"/>
+      <w:proofErr w:type="gramStart"/>
+      <w:r>
+        <w:rPr>
+          <w:rFonts w:ascii="Arial" w:hAnsi="Arial" w:cs="Arial"/>
+        </w:rPr>
+        <w:t>monkeyWithBanana</w:t>
+      </w:r>
+      <w:proofErr w:type="spellEnd"/>
+      <w:r>
+        <w:rPr>
+          <w:rFonts w:ascii="Arial" w:hAnsi="Arial" w:cs="Arial"/>
+        </w:rPr>
+        <w:t>(</w:t>
+      </w:r>
+      <w:proofErr w:type="gramEnd"/>
+      <w:r>
+        <w:rPr>
+          <w:rFonts w:ascii="Arial" w:hAnsi="Arial" w:cs="Arial"/>
+        </w:rPr>
+        <w:t>) had a while loop that would iterate 100 times for every monkey encountered in the list of monkeys. The while loop only alters local variables that are discarded after the end of the iteration without any impact on the argument or return values.</w:t>
+      </w:r>
+    </w:p>
+    <w:p>
+      <w:pPr>
+        <w:spacing w:line="240" w:lineRule="auto"/>
+        <w:rPr>
+          <w:rFonts w:ascii="Arial" w:hAnsi="Arial" w:cs="Arial"/>
+        </w:rPr>
+      </w:pPr>
+    </w:p>
+    <w:p>
+      <w:pPr>
+        <w:spacing w:line="240" w:lineRule="auto"/>
+        <w:rPr>
+          <w:rFonts w:ascii="Arial" w:hAnsi="Arial" w:cs="Arial"/>
+        </w:rPr>
+      </w:pPr>
+      <w:r>
+        <w:rPr>
+          <w:rFonts w:ascii="Arial" w:hAnsi="Arial" w:cs="Arial"/>
+        </w:rPr>
+        <w:t xml:space="preserve">Finally, the method </w:t>
+      </w:r>
+      <w:proofErr w:type="spellStart"/>
+      <w:proofErr w:type="gramStart"/>
+      <w:r>
+        <w:rPr>
+          <w:rFonts w:ascii="Arial" w:hAnsi="Arial" w:cs="Arial"/>
+        </w:rPr>
+        <w:t>incrementRounds</w:t>
+      </w:r>
+      <w:proofErr w:type="spellEnd"/>
+      <w:r>
+        <w:rPr>
+          <w:rFonts w:ascii="Arial" w:hAnsi="Arial" w:cs="Arial"/>
+        </w:rPr>
+        <w:t>(</w:t>
+      </w:r>
+      <w:proofErr w:type="gramEnd"/>
+      <w:r>
+        <w:rPr>
+          <w:rFonts w:ascii="Arial" w:hAnsi="Arial" w:cs="Arial"/>
+        </w:rPr>
+        <w:t xml:space="preserve">) in </w:t>
+      </w:r>
+      <w:proofErr w:type="spellStart"/>
+      <w:r>
+        <w:rPr>
+          <w:rFonts w:ascii="Arial" w:hAnsi="Arial" w:cs="Arial"/>
+        </w:rPr>
+        <w:t>MonkeyWatcher</w:t>
+      </w:r>
+      <w:proofErr w:type="spellEnd"/>
+      <w:r>
+        <w:rPr>
+          <w:rFonts w:ascii="Arial" w:hAnsi="Arial" w:cs="Arial"/>
+        </w:rPr>
+        <w:t xml:space="preserve"> class declares a local variable (</w:t>
+      </w:r>
+      <w:proofErr w:type="spellStart"/>
+      <w:r>
+        <w:rPr>
+          <w:rFonts w:ascii="Arial" w:hAnsi="Arial" w:cs="Arial"/>
+        </w:rPr>
+        <w:t>int</w:t>
+      </w:r>
+      <w:proofErr w:type="spellEnd"/>
+      <w:r>
+        <w:rPr>
+          <w:rFonts w:ascii="Arial" w:hAnsi="Arial" w:cs="Arial"/>
+        </w:rPr>
+        <w:t xml:space="preserve"> </w:t>
+      </w:r>
+      <w:proofErr w:type="spellStart"/>
+      <w:r>
+        <w:rPr>
+          <w:rFonts w:ascii="Arial" w:hAnsi="Arial" w:cs="Arial"/>
+        </w:rPr>
+        <w:t>toReturn</w:t>
+      </w:r>
+      <w:proofErr w:type="spellEnd"/>
+      <w:r>
+        <w:rPr>
+          <w:rFonts w:ascii="Arial" w:hAnsi="Arial" w:cs="Arial"/>
+        </w:rPr>
+        <w:t xml:space="preserve">) and iterate in a for loop 2.147 billion times then discard the value of </w:t>
+      </w:r>
+      <w:proofErr w:type="spellStart"/>
+      <w:r>
+        <w:rPr>
+          <w:rFonts w:ascii="Arial" w:hAnsi="Arial" w:cs="Arial"/>
+        </w:rPr>
+        <w:t>toReturn</w:t>
+      </w:r>
+      <w:proofErr w:type="spellEnd"/>
+      <w:r>
+        <w:rPr>
+          <w:rFonts w:ascii="Arial" w:hAnsi="Arial" w:cs="Arial"/>
+        </w:rPr>
+        <w:t xml:space="preserve">, then increment </w:t>
+      </w:r>
+      <w:proofErr w:type="spellStart"/>
+      <w:r>
+        <w:rPr>
+          <w:rFonts w:ascii="Arial" w:hAnsi="Arial" w:cs="Arial"/>
+        </w:rPr>
+        <w:t>te</w:t>
+      </w:r>
+      <w:proofErr w:type="spellEnd"/>
+      <w:r>
+        <w:rPr>
+          <w:rFonts w:ascii="Arial" w:hAnsi="Arial" w:cs="Arial"/>
+        </w:rPr>
+        <w:t xml:space="preserve"> value of </w:t>
+      </w:r>
+      <w:proofErr w:type="spellStart"/>
+      <w:r>
+        <w:rPr>
+          <w:rFonts w:ascii="Arial" w:hAnsi="Arial" w:cs="Arial"/>
+        </w:rPr>
+        <w:t>numRounds</w:t>
+      </w:r>
+      <w:proofErr w:type="spellEnd"/>
+      <w:r>
+        <w:rPr>
+          <w:rFonts w:ascii="Arial" w:hAnsi="Arial" w:cs="Arial"/>
+        </w:rPr>
+        <w:t xml:space="preserve"> by one. We removed the for loop which improved the performance of the method.</w:t>
+      </w:r>
+      <w:bookmarkStart w:id="0" w:name="_GoBack"/>
+      <w:bookmarkEnd w:id="0"/>
+      <w:r>
+        <w:rPr>
+          <w:rFonts w:ascii="Arial" w:hAnsi="Arial" w:cs="Arial"/>
+        </w:rPr>
+        <w:t xml:space="preserve"> </w:t>
+      </w:r>
+    </w:p>
+    <w:p>
+      <w:pPr>
+        <w:spacing w:line="240" w:lineRule="auto"/>
+        <w:rPr>
+          <w:rFonts w:ascii="Arial" w:hAnsi="Arial" w:cs="Arial"/>
+        </w:rPr>
+      </w:pPr>
+    </w:p>
+    <w:p>
+      <w:pPr>
+        <w:spacing w:line="240" w:lineRule="auto"/>
+        <w:rPr>
+          <w:rFonts w:ascii="Arial" w:hAnsi="Arial" w:cs="Arial"/>
+          <w:lang w:val="fr-FR"/>
+        </w:rPr>
+      </w:pPr>
+      <w:proofErr w:type="gramStart"/>
+      <w:r>
+        <w:rPr>
+          <w:rFonts w:ascii="Arial" w:hAnsi="Arial" w:cs="Arial"/>
+          <w:lang w:val="fr-FR"/>
+        </w:rPr>
+        <w:t>Code:</w:t>
+      </w:r>
+      <w:proofErr w:type="gramEnd"/>
+      <w:r>
+        <w:rPr>
+          <w:rFonts w:ascii="Arial" w:hAnsi="Arial" w:cs="Arial"/>
+          <w:lang w:val="fr-FR"/>
+        </w:rPr>
+        <w:t xml:space="preserve"> </w:t>
       </w:r>
       <w:hyperlink r:id="rId5" w:history="1">
         <w:r>
           <w:rPr>
             <w:rStyle w:val="Hyperlink"/>
             <w:rFonts w:ascii="Arial" w:hAnsi="Arial" w:cs="Arial"/>
+            <w:lang w:val="fr-FR"/>
           </w:rPr>
           <w:t>https://github.com/kingsman142/MonkeySim</w:t>
         </w:r>
@@ -567,6 +989,7 @@
       <w:r>
         <w:rPr>
           <w:rFonts w:ascii="Arial" w:hAnsi="Arial" w:cs="Arial"/>
+          <w:lang w:val="fr-FR"/>
         </w:rPr>
         <w:t xml:space="preserve"> </w:t>
       </w:r>
@@ -575,6 +998,7 @@
           <w:sz w:val="48"/>
           <w:szCs w:val="48"/>
           <w:u w:val="single"/>
+          <w:lang w:val="fr-FR"/>
         </w:rPr>
         <w:br w:type="page"/>
       </w:r>
@@ -620,34 +1044,72 @@
           <w:color w:val="333333"/>
           <w:shd w:val="clear" w:color="auto" w:fill="FFFFFF"/>
         </w:rPr>
-        <w:t>After this, include screenshots of VisualVM (or another profiler, if you use that) both before and after the refactor. These screenshots should include the relevant sections that let you see what method to refactor.</w:t>
-      </w:r>
-    </w:p>
-    <w:p>
-      <w:pPr>
-        <w:spacing w:line="240" w:lineRule="auto"/>
-        <w:rPr>
-          <w:rFonts w:ascii="Arial" w:hAnsi="Arial" w:cs="Arial"/>
-          <w:szCs w:val="24"/>
-        </w:rPr>
-      </w:pPr>
-    </w:p>
-    <w:p>
-      <w:pPr>
-        <w:spacing w:line="240" w:lineRule="auto"/>
-        <w:rPr>
-          <w:rFonts w:ascii="Arial" w:hAnsi="Arial" w:cs="Arial"/>
-          <w:b/>
-          <w:szCs w:val="24"/>
-        </w:rPr>
-      </w:pPr>
-      <w:r>
-        <w:rPr>
-          <w:rFonts w:ascii="Arial" w:hAnsi="Arial" w:cs="Arial"/>
-          <w:b/>
-          <w:szCs w:val="24"/>
-        </w:rPr>
-        <w:t>getFirstMonkey() :</w:t>
+        <w:t xml:space="preserve">After this, include screenshots of </w:t>
+      </w:r>
+      <w:proofErr w:type="spellStart"/>
+      <w:r>
+        <w:rPr>
+          <w:rFonts w:ascii="Segoe UI" w:hAnsi="Segoe UI" w:cs="Segoe UI"/>
+          <w:color w:val="333333"/>
+          <w:shd w:val="clear" w:color="auto" w:fill="FFFFFF"/>
+        </w:rPr>
+        <w:t>VisualVM</w:t>
+      </w:r>
+      <w:proofErr w:type="spellEnd"/>
+      <w:r>
+        <w:rPr>
+          <w:rFonts w:ascii="Segoe UI" w:hAnsi="Segoe UI" w:cs="Segoe UI"/>
+          <w:color w:val="333333"/>
+          <w:shd w:val="clear" w:color="auto" w:fill="FFFFFF"/>
+        </w:rPr>
+        <w:t xml:space="preserve"> (or another profiler, if you use that) both before and after the refactor. These screenshots should include the relevant sections that let you see what method to refactor.</w:t>
+      </w:r>
+    </w:p>
+    <w:p>
+      <w:pPr>
+        <w:spacing w:line="240" w:lineRule="auto"/>
+        <w:rPr>
+          <w:rFonts w:ascii="Arial" w:hAnsi="Arial" w:cs="Arial"/>
+          <w:szCs w:val="24"/>
+        </w:rPr>
+      </w:pPr>
+    </w:p>
+    <w:p>
+      <w:pPr>
+        <w:spacing w:line="240" w:lineRule="auto"/>
+        <w:rPr>
+          <w:rFonts w:ascii="Arial" w:hAnsi="Arial" w:cs="Arial"/>
+          <w:b/>
+          <w:szCs w:val="24"/>
+        </w:rPr>
+      </w:pPr>
+      <w:proofErr w:type="spellStart"/>
+      <w:proofErr w:type="gramStart"/>
+      <w:r>
+        <w:rPr>
+          <w:rFonts w:ascii="Arial" w:hAnsi="Arial" w:cs="Arial"/>
+          <w:b/>
+          <w:szCs w:val="24"/>
+        </w:rPr>
+        <w:t>getFirstMonkey</w:t>
+      </w:r>
+      <w:proofErr w:type="spellEnd"/>
+      <w:r>
+        <w:rPr>
+          <w:rFonts w:ascii="Arial" w:hAnsi="Arial" w:cs="Arial"/>
+          <w:b/>
+          <w:szCs w:val="24"/>
+        </w:rPr>
+        <w:t>(</w:t>
+      </w:r>
+      <w:proofErr w:type="gramEnd"/>
+      <w:r>
+        <w:rPr>
+          <w:rFonts w:ascii="Arial" w:hAnsi="Arial" w:cs="Arial"/>
+          <w:b/>
+          <w:szCs w:val="24"/>
+        </w:rPr>
+        <w:t>) :</w:t>
       </w:r>
     </w:p>
     <w:p>
@@ -994,6 +1456,8 @@
           <w:szCs w:val="24"/>
         </w:rPr>
       </w:pPr>
+      <w:proofErr w:type="spellStart"/>
+      <w:proofErr w:type="gramStart"/>
       <w:r>
         <w:rPr>
           <w:rFonts w:ascii="Arial" w:hAnsi="Arial" w:cs="Arial"/>
@@ -1001,7 +1465,25 @@
           <w:szCs w:val="24"/>
         </w:rPr>
         <w:lastRenderedPageBreak/>
-        <w:t>stringifyResults():</w:t>
+        <w:t>stringifyResults</w:t>
+      </w:r>
+      <w:proofErr w:type="spellEnd"/>
+      <w:r>
+        <w:rPr>
+          <w:rFonts w:ascii="Arial" w:hAnsi="Arial" w:cs="Arial"/>
+          <w:b/>
+          <w:szCs w:val="24"/>
+        </w:rPr>
+        <w:t>(</w:t>
+      </w:r>
+      <w:proofErr w:type="gramEnd"/>
+      <w:r>
+        <w:rPr>
+          <w:rFonts w:ascii="Arial" w:hAnsi="Arial" w:cs="Arial"/>
+          <w:b/>
+          <w:szCs w:val="24"/>
+        </w:rPr>
+        <w:t>):</w:t>
       </w:r>
     </w:p>
     <w:p>
@@ -1194,8 +1676,6 @@
         </w:rPr>
         <w:t>, hotspot no longer existent</w:t>
       </w:r>
-      <w:bookmarkStart w:id="0" w:name="_GoBack"/>
-      <w:bookmarkEnd w:id="0"/>
       <w:r>
         <w:rPr>
           <w:rFonts w:ascii="Arial" w:hAnsi="Arial" w:cs="Arial"/>
@@ -1361,7 +1841,7 @@
 </file>
 
 <file path=word/numbering.xml><?xml version="1.0" encoding="utf-8"?>
-<w:numbering xmlns:wpc="http://schemas.microsoft.com/office/word/2010/wordprocessingCanvas" xmlns:cx="http://schemas.microsoft.com/office/drawing/2014/chartex" xmlns:cx1="http://schemas.microsoft.com/office/drawing/2015/9/8/chartex" xmlns:cx2="http://schemas.microsoft.com/office/drawing/2015/10/21/chartex" xmlns:mc="http://schemas.openxmlformats.org/markup-compatibility/2006" xmlns:o="urn:schemas-microsoft-com:office:office" xmlns:r="http://schemas.openxmlformats.org/officeDocument/2006/relationships" xmlns:m="http://schemas.openxmlformats.org/officeDocument/2006/math" xmlns:v="urn:schemas-microsoft-com:vml" xmlns:wp14="http://schemas.microsoft.com/office/word/2010/wordprocessingDrawing" xmlns:wp="http://schemas.openxmlformats.org/drawingml/2006/wordprocessingDrawing" xmlns:w10="urn:schemas-microsoft-com:office:word" xmlns:w="http://schemas.openxmlformats.org/wordprocessingml/2006/main" xmlns:w14="http://schemas.microsoft.com/office/word/2010/wordml" xmlns:w15="http://schemas.microsoft.com/office/word/2012/wordml" xmlns:w16se="http://schemas.microsoft.com/office/word/2015/wordml/symex" xmlns:wpg="http://schemas.microsoft.com/office/word/2010/wordprocessingGroup" xmlns:wpi="http://schemas.microsoft.com/office/word/2010/wordprocessingInk" xmlns:wne="http://schemas.microsoft.com/office/word/2006/wordml" xmlns:wps="http://schemas.microsoft.com/office/word/2010/wordprocessingShape" mc:Ignorable="w14 w15 w16se wp14">
+<w:numbering xmlns:wpc="http://schemas.microsoft.com/office/word/2010/wordprocessingCanvas" xmlns:cx="http://schemas.microsoft.com/office/drawing/2014/chartex" xmlns:cx1="http://schemas.microsoft.com/office/drawing/2015/9/8/chartex" xmlns:cx2="http://schemas.microsoft.com/office/drawing/2015/10/21/chartex" xmlns:cx3="http://schemas.microsoft.com/office/drawing/2016/5/9/chartex" xmlns:cx4="http://schemas.microsoft.com/office/drawing/2016/5/10/chartex" xmlns:cx5="http://schemas.microsoft.com/office/drawing/2016/5/11/chartex" xmlns:mc="http://schemas.openxmlformats.org/markup-compatibility/2006" xmlns:o="urn:schemas-microsoft-com:office:office" xmlns:r="http://schemas.openxmlformats.org/officeDocument/2006/relationships" xmlns:m="http://schemas.openxmlformats.org/officeDocument/2006/math" xmlns:v="urn:schemas-microsoft-com:vml" xmlns:wp14="http://schemas.microsoft.com/office/word/2010/wordprocessingDrawing" xmlns:wp="http://schemas.openxmlformats.org/drawingml/2006/wordprocessingDrawing" xmlns:w10="urn:schemas-microsoft-com:office:word" xmlns:w="http://schemas.openxmlformats.org/wordprocessingml/2006/main" xmlns:w14="http://schemas.microsoft.com/office/word/2010/wordml" xmlns:w15="http://schemas.microsoft.com/office/word/2012/wordml" xmlns:w16se="http://schemas.microsoft.com/office/word/2015/wordml/symex" xmlns:wpg="http://schemas.microsoft.com/office/word/2010/wordprocessingGroup" xmlns:wpi="http://schemas.microsoft.com/office/word/2010/wordprocessingInk" xmlns:wne="http://schemas.microsoft.com/office/word/2006/wordml" xmlns:wps="http://schemas.microsoft.com/office/word/2010/wordprocessingShape" mc:Ignorable="w14 w15 w16se wp14">
   <w:abstractNum w:abstractNumId="0" w15:restartNumberingAfterBreak="0">
     <w:nsid w:val="1D9C1FBC"/>
     <w:multiLevelType w:val="hybridMultilevel"/>
@@ -1499,7 +1979,7 @@
       </w:pPr>
     </w:pPrDefault>
   </w:docDefaults>
-  <w:latentStyles w:defLockedState="0" w:defUIPriority="99" w:defSemiHidden="0" w:defUnhideWhenUsed="0" w:defQFormat="0" w:count="372">
+  <w:latentStyles w:defLockedState="0" w:defUIPriority="99" w:defSemiHidden="0" w:defUnhideWhenUsed="0" w:defQFormat="0" w:count="374">
     <w:lsdException w:name="Normal" w:uiPriority="0" w:qFormat="1"/>
     <w:lsdException w:name="heading 1" w:uiPriority="9" w:qFormat="1"/>
     <w:lsdException w:name="heading 2" w:semiHidden="1" w:uiPriority="9" w:unhideWhenUsed="1" w:qFormat="1"/>
@@ -1605,7 +2085,6 @@
     <w:lsdException w:name="HTML Sample" w:semiHidden="1" w:unhideWhenUsed="1"/>
     <w:lsdException w:name="HTML Typewriter" w:semiHidden="1" w:unhideWhenUsed="1"/>
     <w:lsdException w:name="HTML Variable" w:semiHidden="1" w:unhideWhenUsed="1"/>
-    <w:lsdException w:name="Normal Table" w:semiHidden="1" w:unhideWhenUsed="1"/>
     <w:lsdException w:name="annotation subject" w:semiHidden="1" w:unhideWhenUsed="1"/>
     <w:lsdException w:name="No List" w:semiHidden="1" w:unhideWhenUsed="1"/>
     <w:lsdException w:name="Outline List 1" w:semiHidden="1" w:unhideWhenUsed="1"/>
@@ -1651,11 +2130,9 @@
     <w:lsdException w:name="Table Subtle 1" w:semiHidden="1" w:unhideWhenUsed="1"/>
     <w:lsdException w:name="Table Subtle 2" w:semiHidden="1" w:unhideWhenUsed="1"/>
     <w:lsdException w:name="Table Web 1" w:semiHidden="1" w:unhideWhenUsed="1"/>
-    <w:lsdException w:name="Table Web 2" w:semiHidden="1" w:unhideWhenUsed="1"/>
     <w:lsdException w:name="Table Web 3" w:semiHidden="1" w:unhideWhenUsed="1"/>
     <w:lsdException w:name="Balloon Text" w:semiHidden="1" w:unhideWhenUsed="1"/>
     <w:lsdException w:name="Table Grid" w:uiPriority="39"/>
-    <w:lsdException w:name="Table Theme" w:semiHidden="1" w:unhideWhenUsed="1"/>
     <w:lsdException w:name="Placeholder Text" w:semiHidden="1"/>
     <w:lsdException w:name="No Spacing" w:uiPriority="1" w:qFormat="1"/>
     <w:lsdException w:name="Light Shading" w:uiPriority="60"/>
@@ -1872,6 +2349,8 @@
     <w:lsdException w:name="List Table 6 Colorful Accent 6" w:uiPriority="51"/>
     <w:lsdException w:name="List Table 7 Colorful Accent 6" w:uiPriority="52"/>
     <w:lsdException w:name="Mention" w:semiHidden="1" w:unhideWhenUsed="1"/>
+    <w:lsdException w:name="Smart Hyperlink" w:semiHidden="1" w:unhideWhenUsed="1"/>
+    <w:lsdException w:name="Hashtag" w:semiHidden="1" w:unhideWhenUsed="1"/>
   </w:latentStyles>
   <w:style w:type="paragraph" w:default="1" w:styleId="Normal">
     <w:name w:val="Normal"/>

</xml_diff>

<commit_message>
Timing runs before and after optimization for monkeyWithBanana(), and generateId
</commit_message>
<xml_diff>
--- a/Report.docx
+++ b/Report.docx
@@ -933,15 +933,7 @@
         <w:rPr>
           <w:rFonts w:ascii="Arial" w:hAnsi="Arial" w:cs="Arial"/>
         </w:rPr>
-        <w:t xml:space="preserve"> by one. We removed the for loop which improved the performance of the method.</w:t>
-      </w:r>
-      <w:bookmarkStart w:id="0" w:name="_GoBack"/>
-      <w:bookmarkEnd w:id="0"/>
-      <w:r>
-        <w:rPr>
-          <w:rFonts w:ascii="Arial" w:hAnsi="Arial" w:cs="Arial"/>
-        </w:rPr>
-        <w:t xml:space="preserve"> </w:t>
+        <w:t xml:space="preserve"> by one. We removed the for loop which improved the performance of the method. </w:t>
       </w:r>
     </w:p>
     <w:p>
@@ -1823,12 +1815,772 @@
     <w:p>
       <w:pPr>
         <w:spacing w:line="240" w:lineRule="auto"/>
+        <w:rPr>
+          <w:rFonts w:ascii="Arial" w:hAnsi="Arial" w:cs="Arial"/>
+          <w:b/>
+          <w:szCs w:val="24"/>
+        </w:rPr>
+      </w:pPr>
+      <w:r>
+        <w:rPr>
+          <w:rFonts w:ascii="Arial" w:hAnsi="Arial" w:cs="Arial"/>
+          <w:szCs w:val="24"/>
+        </w:rPr>
+        <w:br w:type="page"/>
+      </w:r>
+      <w:proofErr w:type="spellStart"/>
+      <w:proofErr w:type="gramStart"/>
+      <w:r>
+        <w:rPr>
+          <w:rFonts w:ascii="Arial" w:hAnsi="Arial" w:cs="Arial"/>
+          <w:b/>
+          <w:szCs w:val="24"/>
+        </w:rPr>
+        <w:lastRenderedPageBreak/>
+        <w:t>ge</w:t>
+      </w:r>
+      <w:r>
+        <w:rPr>
+          <w:rFonts w:ascii="Arial" w:hAnsi="Arial" w:cs="Arial"/>
+          <w:b/>
+          <w:szCs w:val="24"/>
+        </w:rPr>
+        <w:t>nerateId</w:t>
+      </w:r>
+      <w:proofErr w:type="spellEnd"/>
+      <w:r>
+        <w:rPr>
+          <w:rFonts w:ascii="Arial" w:hAnsi="Arial" w:cs="Arial"/>
+          <w:b/>
+          <w:szCs w:val="24"/>
+        </w:rPr>
+        <w:t>(</w:t>
+      </w:r>
+      <w:proofErr w:type="gramEnd"/>
+      <w:r>
+        <w:rPr>
+          <w:rFonts w:ascii="Arial" w:hAnsi="Arial" w:cs="Arial"/>
+          <w:b/>
+          <w:szCs w:val="24"/>
+        </w:rPr>
+        <w:t>) :</w:t>
+      </w:r>
+    </w:p>
+    <w:p>
+      <w:pPr>
+        <w:spacing w:line="240" w:lineRule="auto"/>
         <w:ind w:firstLine="720"/>
         <w:rPr>
           <w:rFonts w:ascii="Arial" w:hAnsi="Arial" w:cs="Arial"/>
-          <w:szCs w:val="24"/>
-        </w:rPr>
-      </w:pPr>
+          <w:b/>
+          <w:szCs w:val="24"/>
+        </w:rPr>
+      </w:pPr>
+      <w:r>
+        <w:rPr>
+          <w:rFonts w:ascii="Arial" w:hAnsi="Arial" w:cs="Arial"/>
+          <w:b/>
+          <w:szCs w:val="24"/>
+        </w:rPr>
+        <w:t>BEFORE (300 monkeys):</w:t>
+      </w:r>
+    </w:p>
+    <w:p>
+      <w:pPr>
+        <w:spacing w:line="240" w:lineRule="auto"/>
+        <w:ind w:firstLine="720"/>
+        <w:rPr>
+          <w:rFonts w:ascii="Arial" w:hAnsi="Arial" w:cs="Arial"/>
+          <w:szCs w:val="24"/>
+        </w:rPr>
+      </w:pPr>
+      <w:r>
+        <w:rPr>
+          <w:rFonts w:ascii="Arial" w:hAnsi="Arial" w:cs="Arial"/>
+          <w:b/>
+          <w:szCs w:val="24"/>
+        </w:rPr>
+        <w:tab/>
+      </w:r>
+      <w:r>
+        <w:rPr>
+          <w:rFonts w:ascii="Arial" w:hAnsi="Arial" w:cs="Arial"/>
+          <w:b/>
+          <w:szCs w:val="24"/>
+        </w:rPr>
+        <w:tab/>
+        <w:t xml:space="preserve">      </w:t>
+      </w:r>
+      <w:r>
+        <w:rPr>
+          <w:rFonts w:ascii="Arial" w:hAnsi="Arial" w:cs="Arial"/>
+          <w:szCs w:val="24"/>
+        </w:rPr>
+        <w:t xml:space="preserve">average time: </w:t>
+      </w:r>
+      <w:r>
+        <w:rPr>
+          <w:rFonts w:ascii="Arial" w:hAnsi="Arial" w:cs="Arial"/>
+          <w:szCs w:val="24"/>
+        </w:rPr>
+        <w:t>9.656</w:t>
+      </w:r>
+      <w:r>
+        <w:rPr>
+          <w:rFonts w:ascii="Arial" w:hAnsi="Arial" w:cs="Arial"/>
+          <w:szCs w:val="24"/>
+        </w:rPr>
+        <w:t>s</w:t>
+      </w:r>
+    </w:p>
+    <w:p>
+      <w:pPr>
+        <w:spacing w:line="240" w:lineRule="auto"/>
+        <w:ind w:left="1440"/>
+        <w:rPr>
+          <w:rFonts w:ascii="Arial" w:hAnsi="Arial" w:cs="Arial"/>
+          <w:b/>
+          <w:szCs w:val="24"/>
+        </w:rPr>
+      </w:pPr>
+      <w:r>
+        <w:rPr>
+          <w:rFonts w:ascii="Arial" w:hAnsi="Arial" w:cs="Arial"/>
+          <w:b/>
+          <w:noProof/>
+          <w:szCs w:val="24"/>
+        </w:rPr>
+        <w:drawing>
+          <wp:anchor distT="0" distB="0" distL="114300" distR="114300" simplePos="0" relativeHeight="251662336" behindDoc="0" locked="0" layoutInCell="1" allowOverlap="1">
+            <wp:simplePos x="0" y="0"/>
+            <wp:positionH relativeFrom="margin">
+              <wp:posOffset>304800</wp:posOffset>
+            </wp:positionH>
+            <wp:positionV relativeFrom="paragraph">
+              <wp:posOffset>325120</wp:posOffset>
+            </wp:positionV>
+            <wp:extent cx="4743450" cy="1699260"/>
+            <wp:effectExtent l="0" t="0" r="0" b="0"/>
+            <wp:wrapTopAndBottom/>
+            <wp:docPr id="7" name="Picture 7"/>
+            <wp:cNvGraphicFramePr>
+              <a:graphicFrameLocks xmlns:a="http://schemas.openxmlformats.org/drawingml/2006/main" noChangeAspect="1"/>
+            </wp:cNvGraphicFramePr>
+            <a:graphic xmlns:a="http://schemas.openxmlformats.org/drawingml/2006/main">
+              <a:graphicData uri="http://schemas.openxmlformats.org/drawingml/2006/picture">
+                <pic:pic xmlns:pic="http://schemas.openxmlformats.org/drawingml/2006/picture">
+                  <pic:nvPicPr>
+                    <pic:cNvPr id="7" name="BeforeGenerateId.png"/>
+                    <pic:cNvPicPr/>
+                  </pic:nvPicPr>
+                  <pic:blipFill>
+                    <a:blip r:embed="rId10">
+                      <a:extLst>
+                        <a:ext uri="{28A0092B-C50C-407E-A947-70E740481C1C}">
+                          <a14:useLocalDpi xmlns:a14="http://schemas.microsoft.com/office/drawing/2010/main" val="0"/>
+                        </a:ext>
+                      </a:extLst>
+                    </a:blip>
+                    <a:stretch>
+                      <a:fillRect/>
+                    </a:stretch>
+                  </pic:blipFill>
+                  <pic:spPr>
+                    <a:xfrm>
+                      <a:off x="0" y="0"/>
+                      <a:ext cx="4743450" cy="1699260"/>
+                    </a:xfrm>
+                    <a:prstGeom prst="rect">
+                      <a:avLst/>
+                    </a:prstGeom>
+                  </pic:spPr>
+                </pic:pic>
+              </a:graphicData>
+            </a:graphic>
+            <wp14:sizeRelH relativeFrom="margin">
+              <wp14:pctWidth>0</wp14:pctWidth>
+            </wp14:sizeRelH>
+            <wp14:sizeRelV relativeFrom="margin">
+              <wp14:pctHeight>0</wp14:pctHeight>
+            </wp14:sizeRelV>
+          </wp:anchor>
+        </w:drawing>
+      </w:r>
+      <w:r>
+        <w:rPr>
+          <w:rFonts w:ascii="Arial" w:hAnsi="Arial" w:cs="Arial"/>
+          <w:szCs w:val="24"/>
+        </w:rPr>
+        <w:tab/>
+        <w:t xml:space="preserve">      </w:t>
+      </w:r>
+    </w:p>
+    <w:p>
+      <w:pPr>
+        <w:rPr>
+          <w:rFonts w:ascii="Arial" w:hAnsi="Arial" w:cs="Arial"/>
+          <w:szCs w:val="24"/>
+        </w:rPr>
+      </w:pPr>
+    </w:p>
+    <w:p>
+      <w:pPr>
+        <w:spacing w:line="240" w:lineRule="auto"/>
+        <w:ind w:firstLine="720"/>
+        <w:rPr>
+          <w:rFonts w:ascii="Arial" w:hAnsi="Arial" w:cs="Arial"/>
+          <w:b/>
+          <w:szCs w:val="24"/>
+        </w:rPr>
+      </w:pPr>
+      <w:r>
+        <w:rPr>
+          <w:rFonts w:ascii="Arial" w:hAnsi="Arial" w:cs="Arial"/>
+          <w:b/>
+          <w:szCs w:val="24"/>
+        </w:rPr>
+        <w:t>After</w:t>
+      </w:r>
+      <w:r>
+        <w:rPr>
+          <w:rFonts w:ascii="Arial" w:hAnsi="Arial" w:cs="Arial"/>
+          <w:b/>
+          <w:szCs w:val="24"/>
+        </w:rPr>
+        <w:t xml:space="preserve"> (300 monkeys):</w:t>
+      </w:r>
+    </w:p>
+    <w:p>
+      <w:pPr>
+        <w:spacing w:line="240" w:lineRule="auto"/>
+        <w:ind w:firstLine="720"/>
+        <w:rPr>
+          <w:rFonts w:ascii="Arial" w:hAnsi="Arial" w:cs="Arial"/>
+          <w:szCs w:val="24"/>
+        </w:rPr>
+      </w:pPr>
+      <w:r>
+        <w:rPr>
+          <w:rFonts w:ascii="Arial" w:hAnsi="Arial" w:cs="Arial"/>
+          <w:b/>
+          <w:szCs w:val="24"/>
+        </w:rPr>
+        <w:tab/>
+      </w:r>
+      <w:r>
+        <w:rPr>
+          <w:rFonts w:ascii="Arial" w:hAnsi="Arial" w:cs="Arial"/>
+          <w:b/>
+          <w:szCs w:val="24"/>
+        </w:rPr>
+        <w:tab/>
+        <w:t xml:space="preserve">      </w:t>
+      </w:r>
+      <w:r>
+        <w:rPr>
+          <w:rFonts w:ascii="Arial" w:hAnsi="Arial" w:cs="Arial"/>
+          <w:szCs w:val="24"/>
+        </w:rPr>
+        <w:t xml:space="preserve">average time: </w:t>
+      </w:r>
+      <w:r>
+        <w:rPr>
+          <w:rFonts w:ascii="Arial" w:hAnsi="Arial" w:cs="Arial"/>
+          <w:szCs w:val="24"/>
+        </w:rPr>
+        <w:t>0.129sd</w:t>
+      </w:r>
+    </w:p>
+    <w:p>
+      <w:pPr>
+        <w:rPr>
+          <w:rFonts w:ascii="Arial" w:hAnsi="Arial" w:cs="Arial"/>
+          <w:szCs w:val="24"/>
+        </w:rPr>
+      </w:pPr>
+      <w:r>
+        <w:rPr>
+          <w:rFonts w:ascii="Arial" w:hAnsi="Arial" w:cs="Arial"/>
+          <w:noProof/>
+          <w:szCs w:val="24"/>
+        </w:rPr>
+        <w:drawing>
+          <wp:inline distT="0" distB="0" distL="0" distR="0">
+            <wp:extent cx="5124450" cy="1776038"/>
+            <wp:effectExtent l="0" t="0" r="0" b="0"/>
+            <wp:docPr id="8" name="Picture 8"/>
+            <wp:cNvGraphicFramePr>
+              <a:graphicFrameLocks xmlns:a="http://schemas.openxmlformats.org/drawingml/2006/main" noChangeAspect="1"/>
+            </wp:cNvGraphicFramePr>
+            <a:graphic xmlns:a="http://schemas.openxmlformats.org/drawingml/2006/main">
+              <a:graphicData uri="http://schemas.openxmlformats.org/drawingml/2006/picture">
+                <pic:pic xmlns:pic="http://schemas.openxmlformats.org/drawingml/2006/picture">
+                  <pic:nvPicPr>
+                    <pic:cNvPr id="8" name="AfterGenerateId.png"/>
+                    <pic:cNvPicPr/>
+                  </pic:nvPicPr>
+                  <pic:blipFill>
+                    <a:blip r:embed="rId11">
+                      <a:extLst>
+                        <a:ext uri="{28A0092B-C50C-407E-A947-70E740481C1C}">
+                          <a14:useLocalDpi xmlns:a14="http://schemas.microsoft.com/office/drawing/2010/main" val="0"/>
+                        </a:ext>
+                      </a:extLst>
+                    </a:blip>
+                    <a:stretch>
+                      <a:fillRect/>
+                    </a:stretch>
+                  </pic:blipFill>
+                  <pic:spPr>
+                    <a:xfrm>
+                      <a:off x="0" y="0"/>
+                      <a:ext cx="5147205" cy="1783925"/>
+                    </a:xfrm>
+                    <a:prstGeom prst="rect">
+                      <a:avLst/>
+                    </a:prstGeom>
+                  </pic:spPr>
+                </pic:pic>
+              </a:graphicData>
+            </a:graphic>
+          </wp:inline>
+        </w:drawing>
+      </w:r>
+    </w:p>
+    <w:p>
+      <w:pPr>
+        <w:rPr>
+          <w:rFonts w:ascii="Arial" w:hAnsi="Arial" w:cs="Arial"/>
+          <w:szCs w:val="24"/>
+        </w:rPr>
+      </w:pPr>
+      <w:r>
+        <w:rPr>
+          <w:rFonts w:ascii="Arial" w:hAnsi="Arial" w:cs="Arial"/>
+          <w:szCs w:val="24"/>
+        </w:rPr>
+        <w:br w:type="page"/>
+      </w:r>
+    </w:p>
+    <w:p>
+      <w:pPr>
+        <w:spacing w:line="240" w:lineRule="auto"/>
+        <w:rPr>
+          <w:rFonts w:ascii="Arial" w:hAnsi="Arial" w:cs="Arial"/>
+          <w:b/>
+          <w:szCs w:val="24"/>
+        </w:rPr>
+      </w:pPr>
+      <w:proofErr w:type="spellStart"/>
+      <w:proofErr w:type="gramStart"/>
+      <w:r>
+        <w:rPr>
+          <w:rFonts w:ascii="Arial" w:hAnsi="Arial" w:cs="Arial"/>
+          <w:b/>
+          <w:szCs w:val="24"/>
+        </w:rPr>
+        <w:lastRenderedPageBreak/>
+        <w:t>monkeyWithBanana</w:t>
+      </w:r>
+      <w:proofErr w:type="spellEnd"/>
+      <w:r>
+        <w:rPr>
+          <w:rFonts w:ascii="Arial" w:hAnsi="Arial" w:cs="Arial"/>
+          <w:b/>
+          <w:szCs w:val="24"/>
+        </w:rPr>
+        <w:t>(</w:t>
+      </w:r>
+      <w:proofErr w:type="gramEnd"/>
+      <w:r>
+        <w:rPr>
+          <w:rFonts w:ascii="Arial" w:hAnsi="Arial" w:cs="Arial"/>
+          <w:b/>
+          <w:szCs w:val="24"/>
+        </w:rPr>
+        <w:t>) :</w:t>
+      </w:r>
+    </w:p>
+    <w:p>
+      <w:pPr>
+        <w:spacing w:line="240" w:lineRule="auto"/>
+        <w:ind w:firstLine="720"/>
+        <w:rPr>
+          <w:rFonts w:ascii="Arial" w:hAnsi="Arial" w:cs="Arial"/>
+          <w:b/>
+          <w:szCs w:val="24"/>
+        </w:rPr>
+      </w:pPr>
+      <w:r>
+        <w:rPr>
+          <w:rFonts w:ascii="Arial" w:hAnsi="Arial" w:cs="Arial"/>
+          <w:b/>
+          <w:szCs w:val="24"/>
+        </w:rPr>
+        <w:t>BEFORE (300 monkeys):</w:t>
+      </w:r>
+    </w:p>
+    <w:p>
+      <w:pPr>
+        <w:spacing w:line="240" w:lineRule="auto"/>
+        <w:ind w:firstLine="720"/>
+        <w:rPr>
+          <w:rFonts w:ascii="Arial" w:hAnsi="Arial" w:cs="Arial"/>
+          <w:szCs w:val="24"/>
+        </w:rPr>
+      </w:pPr>
+      <w:r>
+        <w:rPr>
+          <w:rFonts w:ascii="Arial" w:hAnsi="Arial" w:cs="Arial"/>
+          <w:b/>
+          <w:noProof/>
+          <w:szCs w:val="24"/>
+        </w:rPr>
+        <w:drawing>
+          <wp:anchor distT="0" distB="0" distL="114300" distR="114300" simplePos="0" relativeHeight="251663360" behindDoc="0" locked="0" layoutInCell="1" allowOverlap="1">
+            <wp:simplePos x="0" y="0"/>
+            <wp:positionH relativeFrom="column">
+              <wp:posOffset>-114300</wp:posOffset>
+            </wp:positionH>
+            <wp:positionV relativeFrom="paragraph">
+              <wp:posOffset>265430</wp:posOffset>
+            </wp:positionV>
+            <wp:extent cx="5562600" cy="1932940"/>
+            <wp:effectExtent l="0" t="0" r="0" b="0"/>
+            <wp:wrapTopAndBottom/>
+            <wp:docPr id="9" name="Picture 9"/>
+            <wp:cNvGraphicFramePr>
+              <a:graphicFrameLocks xmlns:a="http://schemas.openxmlformats.org/drawingml/2006/main" noChangeAspect="1"/>
+            </wp:cNvGraphicFramePr>
+            <a:graphic xmlns:a="http://schemas.openxmlformats.org/drawingml/2006/main">
+              <a:graphicData uri="http://schemas.openxmlformats.org/drawingml/2006/picture">
+                <pic:pic xmlns:pic="http://schemas.openxmlformats.org/drawingml/2006/picture">
+                  <pic:nvPicPr>
+                    <pic:cNvPr id="9" name="MonkeyWithBananaBefore.png"/>
+                    <pic:cNvPicPr/>
+                  </pic:nvPicPr>
+                  <pic:blipFill>
+                    <a:blip r:embed="rId12">
+                      <a:extLst>
+                        <a:ext uri="{28A0092B-C50C-407E-A947-70E740481C1C}">
+                          <a14:useLocalDpi xmlns:a14="http://schemas.microsoft.com/office/drawing/2010/main" val="0"/>
+                        </a:ext>
+                      </a:extLst>
+                    </a:blip>
+                    <a:stretch>
+                      <a:fillRect/>
+                    </a:stretch>
+                  </pic:blipFill>
+                  <pic:spPr>
+                    <a:xfrm>
+                      <a:off x="0" y="0"/>
+                      <a:ext cx="5562600" cy="1932940"/>
+                    </a:xfrm>
+                    <a:prstGeom prst="rect">
+                      <a:avLst/>
+                    </a:prstGeom>
+                  </pic:spPr>
+                </pic:pic>
+              </a:graphicData>
+            </a:graphic>
+          </wp:anchor>
+        </w:drawing>
+      </w:r>
+      <w:r>
+        <w:rPr>
+          <w:rFonts w:ascii="Arial" w:hAnsi="Arial" w:cs="Arial"/>
+          <w:b/>
+          <w:szCs w:val="24"/>
+        </w:rPr>
+        <w:tab/>
+      </w:r>
+      <w:r>
+        <w:rPr>
+          <w:rFonts w:ascii="Arial" w:hAnsi="Arial" w:cs="Arial"/>
+          <w:b/>
+          <w:szCs w:val="24"/>
+        </w:rPr>
+        <w:tab/>
+        <w:t xml:space="preserve">      </w:t>
+      </w:r>
+      <w:r>
+        <w:rPr>
+          <w:rFonts w:ascii="Arial" w:hAnsi="Arial" w:cs="Arial"/>
+          <w:szCs w:val="24"/>
+        </w:rPr>
+        <w:t xml:space="preserve">average time: </w:t>
+      </w:r>
+      <w:r>
+        <w:rPr>
+          <w:rFonts w:ascii="Arial" w:hAnsi="Arial" w:cs="Arial"/>
+          <w:szCs w:val="24"/>
+        </w:rPr>
+        <w:t>0.112</w:t>
+      </w:r>
+      <w:r>
+        <w:rPr>
+          <w:rFonts w:ascii="Arial" w:hAnsi="Arial" w:cs="Arial"/>
+          <w:szCs w:val="24"/>
+        </w:rPr>
+        <w:t>s</w:t>
+      </w:r>
+    </w:p>
+    <w:p>
+      <w:pPr>
+        <w:rPr>
+          <w:rFonts w:ascii="Arial" w:hAnsi="Arial" w:cs="Arial"/>
+          <w:szCs w:val="24"/>
+        </w:rPr>
+      </w:pPr>
+    </w:p>
+    <w:p>
+      <w:pPr>
+        <w:spacing w:line="240" w:lineRule="auto"/>
+        <w:rPr>
+          <w:rFonts w:ascii="Arial" w:hAnsi="Arial" w:cs="Arial"/>
+          <w:b/>
+          <w:szCs w:val="24"/>
+        </w:rPr>
+      </w:pPr>
+    </w:p>
+    <w:p>
+      <w:pPr>
+        <w:spacing w:line="240" w:lineRule="auto"/>
+        <w:ind w:firstLine="720"/>
+        <w:rPr>
+          <w:rFonts w:ascii="Arial" w:hAnsi="Arial" w:cs="Arial"/>
+          <w:b/>
+          <w:szCs w:val="24"/>
+        </w:rPr>
+      </w:pPr>
+      <w:r>
+        <w:rPr>
+          <w:rFonts w:ascii="Arial" w:hAnsi="Arial" w:cs="Arial"/>
+          <w:b/>
+          <w:szCs w:val="24"/>
+        </w:rPr>
+        <w:t>After</w:t>
+      </w:r>
+      <w:r>
+        <w:rPr>
+          <w:rFonts w:ascii="Arial" w:hAnsi="Arial" w:cs="Arial"/>
+          <w:b/>
+          <w:szCs w:val="24"/>
+        </w:rPr>
+        <w:t xml:space="preserve"> (300 monkeys):</w:t>
+      </w:r>
+    </w:p>
+    <w:p>
+      <w:pPr>
+        <w:spacing w:line="240" w:lineRule="auto"/>
+        <w:ind w:firstLine="720"/>
+        <w:rPr>
+          <w:rFonts w:ascii="Arial" w:hAnsi="Arial" w:cs="Arial"/>
+          <w:szCs w:val="24"/>
+        </w:rPr>
+      </w:pPr>
+      <w:r>
+        <w:rPr>
+          <w:rFonts w:ascii="Arial" w:hAnsi="Arial" w:cs="Arial"/>
+          <w:b/>
+          <w:szCs w:val="24"/>
+        </w:rPr>
+        <w:tab/>
+      </w:r>
+      <w:r>
+        <w:rPr>
+          <w:rFonts w:ascii="Arial" w:hAnsi="Arial" w:cs="Arial"/>
+          <w:b/>
+          <w:szCs w:val="24"/>
+        </w:rPr>
+        <w:tab/>
+        <w:t xml:space="preserve">      </w:t>
+      </w:r>
+      <w:r>
+        <w:rPr>
+          <w:rFonts w:ascii="Arial" w:hAnsi="Arial" w:cs="Arial"/>
+          <w:szCs w:val="24"/>
+        </w:rPr>
+        <w:t xml:space="preserve">average time: </w:t>
+      </w:r>
+      <w:r>
+        <w:rPr>
+          <w:rFonts w:ascii="Arial" w:hAnsi="Arial" w:cs="Arial"/>
+          <w:szCs w:val="24"/>
+        </w:rPr>
+        <w:t>0.110</w:t>
+      </w:r>
+      <w:r>
+        <w:rPr>
+          <w:rFonts w:ascii="Arial" w:hAnsi="Arial" w:cs="Arial"/>
+          <w:szCs w:val="24"/>
+        </w:rPr>
+        <w:t>s</w:t>
+      </w:r>
+    </w:p>
+    <w:p>
+      <w:pPr>
+        <w:spacing w:line="240" w:lineRule="auto"/>
+        <w:ind w:firstLine="720"/>
+        <w:rPr>
+          <w:rFonts w:ascii="Arial" w:hAnsi="Arial" w:cs="Arial"/>
+          <w:szCs w:val="24"/>
+        </w:rPr>
+      </w:pPr>
+      <w:bookmarkStart w:id="0" w:name="_GoBack"/>
+      <w:r>
+        <w:rPr>
+          <w:rFonts w:ascii="Arial" w:hAnsi="Arial" w:cs="Arial"/>
+          <w:noProof/>
+          <w:szCs w:val="24"/>
+        </w:rPr>
+        <w:drawing>
+          <wp:anchor distT="0" distB="0" distL="114300" distR="114300" simplePos="0" relativeHeight="251664384" behindDoc="0" locked="0" layoutInCell="1" allowOverlap="1">
+            <wp:simplePos x="0" y="0"/>
+            <wp:positionH relativeFrom="column">
+              <wp:posOffset>457200</wp:posOffset>
+            </wp:positionH>
+            <wp:positionV relativeFrom="paragraph">
+              <wp:posOffset>-2540</wp:posOffset>
+            </wp:positionV>
+            <wp:extent cx="5099050" cy="1823891"/>
+            <wp:effectExtent l="0" t="0" r="6350" b="5080"/>
+            <wp:wrapTopAndBottom/>
+            <wp:docPr id="11" name="Picture 11"/>
+            <wp:cNvGraphicFramePr>
+              <a:graphicFrameLocks xmlns:a="http://schemas.openxmlformats.org/drawingml/2006/main" noChangeAspect="1"/>
+            </wp:cNvGraphicFramePr>
+            <a:graphic xmlns:a="http://schemas.openxmlformats.org/drawingml/2006/main">
+              <a:graphicData uri="http://schemas.openxmlformats.org/drawingml/2006/picture">
+                <pic:pic xmlns:pic="http://schemas.openxmlformats.org/drawingml/2006/picture">
+                  <pic:nvPicPr>
+                    <pic:cNvPr id="11" name="AfterMonkeyWithBanana.png"/>
+                    <pic:cNvPicPr/>
+                  </pic:nvPicPr>
+                  <pic:blipFill>
+                    <a:blip r:embed="rId13">
+                      <a:extLst>
+                        <a:ext uri="{28A0092B-C50C-407E-A947-70E740481C1C}">
+                          <a14:useLocalDpi xmlns:a14="http://schemas.microsoft.com/office/drawing/2010/main" val="0"/>
+                        </a:ext>
+                      </a:extLst>
+                    </a:blip>
+                    <a:stretch>
+                      <a:fillRect/>
+                    </a:stretch>
+                  </pic:blipFill>
+                  <pic:spPr>
+                    <a:xfrm>
+                      <a:off x="0" y="0"/>
+                      <a:ext cx="5099050" cy="1823891"/>
+                    </a:xfrm>
+                    <a:prstGeom prst="rect">
+                      <a:avLst/>
+                    </a:prstGeom>
+                  </pic:spPr>
+                </pic:pic>
+              </a:graphicData>
+            </a:graphic>
+          </wp:anchor>
+        </w:drawing>
+      </w:r>
+      <w:bookmarkEnd w:id="0"/>
+    </w:p>
+    <w:p>
+      <w:pPr>
+        <w:rPr>
+          <w:rFonts w:ascii="Arial" w:hAnsi="Arial" w:cs="Arial"/>
+          <w:szCs w:val="24"/>
+        </w:rPr>
+      </w:pPr>
+      <w:r>
+        <w:rPr>
+          <w:rFonts w:ascii="Arial" w:hAnsi="Arial" w:cs="Arial"/>
+          <w:szCs w:val="24"/>
+        </w:rPr>
+        <w:br w:type="page"/>
+      </w:r>
+    </w:p>
+    <w:p>
+      <w:pPr>
+        <w:rPr>
+          <w:rFonts w:ascii="Arial" w:hAnsi="Arial" w:cs="Arial"/>
+          <w:szCs w:val="24"/>
+        </w:rPr>
+      </w:pPr>
+    </w:p>
+    <w:p>
+      <w:pPr>
+        <w:rPr>
+          <w:rFonts w:ascii="Arial" w:hAnsi="Arial" w:cs="Arial"/>
+          <w:szCs w:val="24"/>
+        </w:rPr>
+      </w:pPr>
+      <w:r>
+        <w:rPr>
+          <w:rFonts w:ascii="Arial" w:hAnsi="Arial" w:cs="Arial"/>
+          <w:szCs w:val="24"/>
+        </w:rPr>
+        <w:t>All tests passed.</w:t>
+      </w:r>
+    </w:p>
+    <w:p>
+      <w:pPr>
+        <w:spacing w:line="240" w:lineRule="auto"/>
+        <w:ind w:firstLine="720"/>
+        <w:rPr>
+          <w:rFonts w:ascii="Arial" w:hAnsi="Arial" w:cs="Arial"/>
+          <w:szCs w:val="24"/>
+        </w:rPr>
+      </w:pPr>
+      <w:r>
+        <w:rPr>
+          <w:rFonts w:ascii="Arial" w:hAnsi="Arial" w:cs="Arial"/>
+          <w:noProof/>
+          <w:szCs w:val="24"/>
+        </w:rPr>
+        <w:drawing>
+          <wp:inline distT="0" distB="0" distL="0" distR="0">
+            <wp:extent cx="5943600" cy="2092325"/>
+            <wp:effectExtent l="0" t="0" r="0" b="3175"/>
+            <wp:docPr id="5" name="Picture 5"/>
+            <wp:cNvGraphicFramePr>
+              <a:graphicFrameLocks xmlns:a="http://schemas.openxmlformats.org/drawingml/2006/main" noChangeAspect="1"/>
+            </wp:cNvGraphicFramePr>
+            <a:graphic xmlns:a="http://schemas.openxmlformats.org/drawingml/2006/main">
+              <a:graphicData uri="http://schemas.openxmlformats.org/drawingml/2006/picture">
+                <pic:pic xmlns:pic="http://schemas.openxmlformats.org/drawingml/2006/picture">
+                  <pic:nvPicPr>
+                    <pic:cNvPr id="5" name="TestsPassed.JPG"/>
+                    <pic:cNvPicPr/>
+                  </pic:nvPicPr>
+                  <pic:blipFill>
+                    <a:blip r:embed="rId14">
+                      <a:extLst>
+                        <a:ext uri="{28A0092B-C50C-407E-A947-70E740481C1C}">
+                          <a14:useLocalDpi xmlns:a14="http://schemas.microsoft.com/office/drawing/2010/main" val="0"/>
+                        </a:ext>
+                      </a:extLst>
+                    </a:blip>
+                    <a:stretch>
+                      <a:fillRect/>
+                    </a:stretch>
+                  </pic:blipFill>
+                  <pic:spPr>
+                    <a:xfrm>
+                      <a:off x="0" y="0"/>
+                      <a:ext cx="5943600" cy="2092325"/>
+                    </a:xfrm>
+                    <a:prstGeom prst="rect">
+                      <a:avLst/>
+                    </a:prstGeom>
+                  </pic:spPr>
+                </pic:pic>
+              </a:graphicData>
+            </a:graphic>
+          </wp:inline>
+        </w:drawing>
+      </w:r>
     </w:p>
     <w:sectPr>
       <w:pgSz w:w="12240" w:h="15840"/>

</xml_diff>

<commit_message>
updated report and spacing in monkeywatcher
</commit_message>
<xml_diff>
--- a/Report.docx
+++ b/Report.docx
@@ -1,6 +1,6 @@
 
 <file path=word/document.xml><?xml version="1.0" encoding="utf-8"?>
-<w:document xmlns:wpc="http://schemas.microsoft.com/office/word/2010/wordprocessingCanvas" xmlns:cx="http://schemas.microsoft.com/office/drawing/2014/chartex" xmlns:cx1="http://schemas.microsoft.com/office/drawing/2015/9/8/chartex" xmlns:cx2="http://schemas.microsoft.com/office/drawing/2015/10/21/chartex" xmlns:cx3="http://schemas.microsoft.com/office/drawing/2016/5/9/chartex" xmlns:cx4="http://schemas.microsoft.com/office/drawing/2016/5/10/chartex" xmlns:cx5="http://schemas.microsoft.com/office/drawing/2016/5/11/chartex" xmlns:mc="http://schemas.openxmlformats.org/markup-compatibility/2006" xmlns:o="urn:schemas-microsoft-com:office:office" xmlns:r="http://schemas.openxmlformats.org/officeDocument/2006/relationships" xmlns:m="http://schemas.openxmlformats.org/officeDocument/2006/math" xmlns:v="urn:schemas-microsoft-com:vml" xmlns:wp14="http://schemas.microsoft.com/office/word/2010/wordprocessingDrawing" xmlns:wp="http://schemas.openxmlformats.org/drawingml/2006/wordprocessingDrawing" xmlns:w10="urn:schemas-microsoft-com:office:word" xmlns:w="http://schemas.openxmlformats.org/wordprocessingml/2006/main" xmlns:w14="http://schemas.microsoft.com/office/word/2010/wordml" xmlns:w15="http://schemas.microsoft.com/office/word/2012/wordml" xmlns:w16se="http://schemas.microsoft.com/office/word/2015/wordml/symex" xmlns:wpg="http://schemas.microsoft.com/office/word/2010/wordprocessingGroup" xmlns:wpi="http://schemas.microsoft.com/office/word/2010/wordprocessingInk" xmlns:wne="http://schemas.microsoft.com/office/word/2006/wordml" xmlns:wps="http://schemas.microsoft.com/office/word/2010/wordprocessingShape" mc:Ignorable="w14 w15 w16se wp14">
+<w:document xmlns:wpc="http://schemas.microsoft.com/office/word/2010/wordprocessingCanvas" xmlns:cx="http://schemas.microsoft.com/office/drawing/2014/chartex" xmlns:cx1="http://schemas.microsoft.com/office/drawing/2015/9/8/chartex" xmlns:cx2="http://schemas.microsoft.com/office/drawing/2015/10/21/chartex" xmlns:mc="http://schemas.openxmlformats.org/markup-compatibility/2006" xmlns:o="urn:schemas-microsoft-com:office:office" xmlns:r="http://schemas.openxmlformats.org/officeDocument/2006/relationships" xmlns:m="http://schemas.openxmlformats.org/officeDocument/2006/math" xmlns:v="urn:schemas-microsoft-com:vml" xmlns:wp14="http://schemas.microsoft.com/office/word/2010/wordprocessingDrawing" xmlns:wp="http://schemas.openxmlformats.org/drawingml/2006/wordprocessingDrawing" xmlns:w10="urn:schemas-microsoft-com:office:word" xmlns:w="http://schemas.openxmlformats.org/wordprocessingml/2006/main" xmlns:w14="http://schemas.microsoft.com/office/word/2010/wordml" xmlns:w15="http://schemas.microsoft.com/office/word/2012/wordml" xmlns:w16se="http://schemas.microsoft.com/office/word/2015/wordml/symex" xmlns:wpg="http://schemas.microsoft.com/office/word/2010/wordprocessingGroup" xmlns:wpi="http://schemas.microsoft.com/office/word/2010/wordprocessingInk" xmlns:wne="http://schemas.microsoft.com/office/word/2006/wordml" xmlns:wps="http://schemas.microsoft.com/office/word/2010/wordprocessingShape" mc:Ignorable="w14 w15 w16se wp14">
   <w:body>
     <w:p>
       <w:pPr>
@@ -405,13 +405,8 @@
     </w:p>
     <w:p>
       <w:pPr>
-        <w:pStyle w:val="ListParagraph"/>
-        <w:numPr>
-          <w:ilvl w:val="0"/>
-          <w:numId w:val="1"/>
-        </w:numPr>
-        <w:spacing w:line="240" w:lineRule="auto"/>
-        <w:jc w:val="both"/>
+        <w:spacing w:line="240" w:lineRule="auto"/>
+        <w:jc w:val="center"/>
         <w:rPr>
           <w:rFonts w:ascii="Arial" w:hAnsi="Arial" w:cs="Arial"/>
           <w:sz w:val="48"/>
@@ -419,44 +414,6 @@
           <w:u w:val="single"/>
         </w:rPr>
       </w:pPr>
-      <w:r>
-        <w:rPr>
-          <w:rFonts w:ascii="Segoe UI" w:hAnsi="Segoe UI" w:cs="Segoe UI"/>
-          <w:color w:val="333333"/>
-          <w:shd w:val="clear" w:color="auto" w:fill="FFFFFF"/>
-        </w:rPr>
-        <w:t xml:space="preserve">For the summary, describe how you profiled the application and determined the methods to refactor, and why you changed what you did. The summary should not be more than a few paragraphs - </w:t>
-      </w:r>
-      <w:proofErr w:type="gramStart"/>
-      <w:r>
-        <w:rPr>
-          <w:rFonts w:ascii="Segoe UI" w:hAnsi="Segoe UI" w:cs="Segoe UI"/>
-          <w:color w:val="333333"/>
-          <w:shd w:val="clear" w:color="auto" w:fill="FFFFFF"/>
-        </w:rPr>
-        <w:t>definitely less</w:t>
-      </w:r>
-      <w:proofErr w:type="gramEnd"/>
-      <w:r>
-        <w:rPr>
-          <w:rFonts w:ascii="Segoe UI" w:hAnsi="Segoe UI" w:cs="Segoe UI"/>
-          <w:color w:val="333333"/>
-          <w:shd w:val="clear" w:color="auto" w:fill="FFFFFF"/>
-        </w:rPr>
-        <w:t xml:space="preserve"> than a page.</w:t>
-      </w:r>
-    </w:p>
-    <w:p>
-      <w:pPr>
-        <w:spacing w:line="240" w:lineRule="auto"/>
-        <w:jc w:val="both"/>
-        <w:rPr>
-          <w:rFonts w:ascii="Arial" w:hAnsi="Arial" w:cs="Arial"/>
-          <w:sz w:val="48"/>
-          <w:szCs w:val="48"/>
-          <w:u w:val="single"/>
-        </w:rPr>
-      </w:pPr>
     </w:p>
     <w:p>
       <w:pPr>
@@ -805,7 +762,25 @@
         <w:rPr>
           <w:rFonts w:ascii="Arial" w:hAnsi="Arial" w:cs="Arial"/>
         </w:rPr>
-        <w:t>) had a while loop that would iterate 100 times for every monkey encountered in the list of monkeys. The while loop only alters local variables that are discarded after the end of the iteration without any impact on the argument or return values.</w:t>
+        <w:t>) had a while loop that would iterate 100 times for every monkey encountered in the list of monkeys. The while loop only alters local variables that are discarded after the end of the iteration without any impact o</w:t>
+      </w:r>
+      <w:r>
+        <w:rPr>
+          <w:rFonts w:ascii="Arial" w:hAnsi="Arial" w:cs="Arial"/>
+        </w:rPr>
+        <w:t>n the argument or retu</w:t>
+      </w:r>
+      <w:r>
+        <w:rPr>
+          <w:rFonts w:ascii="Arial" w:hAnsi="Arial" w:cs="Arial"/>
+        </w:rPr>
+        <w:t>rn values; this loop and all unnecessary local scoped variables were removed, only leaving an if statement checking if a monkey has the banana</w:t>
+      </w:r>
+      <w:r>
+        <w:rPr>
+          <w:rFonts w:ascii="Arial" w:hAnsi="Arial" w:cs="Arial"/>
+        </w:rPr>
+        <w:t>.</w:t>
       </w:r>
     </w:p>
     <w:p>
@@ -1015,46 +990,6 @@
         </w:rPr>
         <w:lastRenderedPageBreak/>
         <w:t>Screenshots</w:t>
-      </w:r>
-    </w:p>
-    <w:p>
-      <w:pPr>
-        <w:pStyle w:val="ListParagraph"/>
-        <w:numPr>
-          <w:ilvl w:val="0"/>
-          <w:numId w:val="1"/>
-        </w:numPr>
-        <w:spacing w:line="240" w:lineRule="auto"/>
-        <w:rPr>
-          <w:rFonts w:ascii="Arial" w:hAnsi="Arial" w:cs="Arial"/>
-          <w:szCs w:val="24"/>
-        </w:rPr>
-      </w:pPr>
-      <w:r>
-        <w:rPr>
-          <w:rFonts w:ascii="Segoe UI" w:hAnsi="Segoe UI" w:cs="Segoe UI"/>
-          <w:color w:val="333333"/>
-          <w:shd w:val="clear" w:color="auto" w:fill="FFFFFF"/>
-        </w:rPr>
-        <w:t xml:space="preserve">After this, include screenshots of </w:t>
-      </w:r>
-      <w:proofErr w:type="spellStart"/>
-      <w:r>
-        <w:rPr>
-          <w:rFonts w:ascii="Segoe UI" w:hAnsi="Segoe UI" w:cs="Segoe UI"/>
-          <w:color w:val="333333"/>
-          <w:shd w:val="clear" w:color="auto" w:fill="FFFFFF"/>
-        </w:rPr>
-        <w:t>VisualVM</w:t>
-      </w:r>
-      <w:proofErr w:type="spellEnd"/>
-      <w:r>
-        <w:rPr>
-          <w:rFonts w:ascii="Segoe UI" w:hAnsi="Segoe UI" w:cs="Segoe UI"/>
-          <w:color w:val="333333"/>
-          <w:shd w:val="clear" w:color="auto" w:fill="FFFFFF"/>
-        </w:rPr>
-        <w:t xml:space="preserve"> (or another profiler, if you use that) both before and after the refactor. These screenshots should include the relevant sections that let you see what method to refactor.</w:t>
       </w:r>
     </w:p>
     <w:p>
@@ -1448,15 +1383,81 @@
           <w:szCs w:val="24"/>
         </w:rPr>
       </w:pPr>
+    </w:p>
+    <w:p>
+      <w:pPr>
+        <w:spacing w:line="240" w:lineRule="auto"/>
+        <w:ind w:firstLine="720"/>
+        <w:rPr>
+          <w:rFonts w:ascii="Arial" w:hAnsi="Arial" w:cs="Arial"/>
+          <w:b/>
+          <w:szCs w:val="24"/>
+        </w:rPr>
+      </w:pPr>
+    </w:p>
+    <w:p>
+      <w:pPr>
+        <w:spacing w:line="240" w:lineRule="auto"/>
+        <w:ind w:firstLine="720"/>
+        <w:rPr>
+          <w:rFonts w:ascii="Arial" w:hAnsi="Arial" w:cs="Arial"/>
+          <w:b/>
+          <w:szCs w:val="24"/>
+        </w:rPr>
+      </w:pPr>
+    </w:p>
+    <w:p>
+      <w:pPr>
+        <w:spacing w:line="240" w:lineRule="auto"/>
+        <w:ind w:firstLine="720"/>
+        <w:rPr>
+          <w:rFonts w:ascii="Arial" w:hAnsi="Arial" w:cs="Arial"/>
+          <w:b/>
+          <w:szCs w:val="24"/>
+        </w:rPr>
+      </w:pPr>
+    </w:p>
+    <w:p>
+      <w:pPr>
+        <w:spacing w:line="240" w:lineRule="auto"/>
+        <w:ind w:firstLine="720"/>
+        <w:rPr>
+          <w:rFonts w:ascii="Arial" w:hAnsi="Arial" w:cs="Arial"/>
+          <w:b/>
+          <w:szCs w:val="24"/>
+        </w:rPr>
+      </w:pPr>
+    </w:p>
+    <w:p>
+      <w:pPr>
+        <w:spacing w:line="240" w:lineRule="auto"/>
+        <w:ind w:firstLine="720"/>
+        <w:rPr>
+          <w:rFonts w:ascii="Arial" w:hAnsi="Arial" w:cs="Arial"/>
+          <w:b/>
+          <w:szCs w:val="24"/>
+        </w:rPr>
+      </w:pPr>
+    </w:p>
+    <w:p>
+      <w:pPr>
+        <w:spacing w:line="240" w:lineRule="auto"/>
+        <w:ind w:firstLine="720"/>
+        <w:rPr>
+          <w:rFonts w:ascii="Arial" w:hAnsi="Arial" w:cs="Arial"/>
+          <w:b/>
+          <w:szCs w:val="24"/>
+        </w:rPr>
+      </w:pPr>
+      <w:bookmarkStart w:id="0" w:name="_GoBack"/>
+      <w:bookmarkEnd w:id="0"/>
       <w:proofErr w:type="spellStart"/>
-      <w:proofErr w:type="gramStart"/>
-      <w:r>
-        <w:rPr>
-          <w:rFonts w:ascii="Arial" w:hAnsi="Arial" w:cs="Arial"/>
-          <w:b/>
-          <w:szCs w:val="24"/>
-        </w:rPr>
-        <w:lastRenderedPageBreak/>
+      <w:r>
+        <w:rPr>
+          <w:rFonts w:ascii="Arial" w:hAnsi="Arial" w:cs="Arial"/>
+          <w:b/>
+          <w:szCs w:val="24"/>
+        </w:rPr>
         <w:t>stringifyResults</w:t>
       </w:r>
       <w:proofErr w:type="spellEnd"/>
@@ -1466,16 +1467,7 @@
           <w:b/>
           <w:szCs w:val="24"/>
         </w:rPr>
-        <w:t>(</w:t>
-      </w:r>
-      <w:proofErr w:type="gramEnd"/>
-      <w:r>
-        <w:rPr>
-          <w:rFonts w:ascii="Arial" w:hAnsi="Arial" w:cs="Arial"/>
-          <w:b/>
-          <w:szCs w:val="24"/>
-        </w:rPr>
-        <w:t>):</w:t>
+        <w:t>():</w:t>
       </w:r>
     </w:p>
     <w:p>
@@ -1837,15 +1829,7 @@
           <w:szCs w:val="24"/>
         </w:rPr>
         <w:lastRenderedPageBreak/>
-        <w:t>ge</w:t>
-      </w:r>
-      <w:r>
-        <w:rPr>
-          <w:rFonts w:ascii="Arial" w:hAnsi="Arial" w:cs="Arial"/>
-          <w:b/>
-          <w:szCs w:val="24"/>
-        </w:rPr>
-        <w:t>nerateId</w:t>
+        <w:t>generateId</w:t>
       </w:r>
       <w:proofErr w:type="spellEnd"/>
       <w:r>
@@ -1916,21 +1900,7 @@
           <w:rFonts w:ascii="Arial" w:hAnsi="Arial" w:cs="Arial"/>
           <w:szCs w:val="24"/>
         </w:rPr>
-        <w:t xml:space="preserve">average time: </w:t>
-      </w:r>
-      <w:r>
-        <w:rPr>
-          <w:rFonts w:ascii="Arial" w:hAnsi="Arial" w:cs="Arial"/>
-          <w:szCs w:val="24"/>
-        </w:rPr>
-        <w:t>9.656</w:t>
-      </w:r>
-      <w:r>
-        <w:rPr>
-          <w:rFonts w:ascii="Arial" w:hAnsi="Arial" w:cs="Arial"/>
-          <w:szCs w:val="24"/>
-        </w:rPr>
-        <w:t>s</w:t>
+        <w:t>average time: 9.656s</w:t>
       </w:r>
     </w:p>
     <w:p>
@@ -2039,15 +2009,7 @@
           <w:b/>
           <w:szCs w:val="24"/>
         </w:rPr>
-        <w:t>After</w:t>
-      </w:r>
-      <w:r>
-        <w:rPr>
-          <w:rFonts w:ascii="Arial" w:hAnsi="Arial" w:cs="Arial"/>
-          <w:b/>
-          <w:szCs w:val="24"/>
-        </w:rPr>
-        <w:t xml:space="preserve"> (300 monkeys):</w:t>
+        <w:t>After (300 monkeys):</w:t>
       </w:r>
     </w:p>
     <w:p>
@@ -2081,14 +2043,7 @@
           <w:rFonts w:ascii="Arial" w:hAnsi="Arial" w:cs="Arial"/>
           <w:szCs w:val="24"/>
         </w:rPr>
-        <w:t xml:space="preserve">average time: </w:t>
-      </w:r>
-      <w:r>
-        <w:rPr>
-          <w:rFonts w:ascii="Arial" w:hAnsi="Arial" w:cs="Arial"/>
-          <w:szCs w:val="24"/>
-        </w:rPr>
-        <w:t>0.129sd</w:t>
+        <w:t>average time: 0.129s</w:t>
       </w:r>
     </w:p>
     <w:p>
@@ -2308,21 +2263,7 @@
           <w:rFonts w:ascii="Arial" w:hAnsi="Arial" w:cs="Arial"/>
           <w:szCs w:val="24"/>
         </w:rPr>
-        <w:t xml:space="preserve">average time: </w:t>
-      </w:r>
-      <w:r>
-        <w:rPr>
-          <w:rFonts w:ascii="Arial" w:hAnsi="Arial" w:cs="Arial"/>
-          <w:szCs w:val="24"/>
-        </w:rPr>
-        <w:t>0.112</w:t>
-      </w:r>
-      <w:r>
-        <w:rPr>
-          <w:rFonts w:ascii="Arial" w:hAnsi="Arial" w:cs="Arial"/>
-          <w:szCs w:val="24"/>
-        </w:rPr>
-        <w:t>s</w:t>
+        <w:t>average time: 0.112s</w:t>
       </w:r>
     </w:p>
     <w:p>
@@ -2359,15 +2300,7 @@
           <w:b/>
           <w:szCs w:val="24"/>
         </w:rPr>
-        <w:t>After</w:t>
-      </w:r>
-      <w:r>
-        <w:rPr>
-          <w:rFonts w:ascii="Arial" w:hAnsi="Arial" w:cs="Arial"/>
-          <w:b/>
-          <w:szCs w:val="24"/>
-        </w:rPr>
-        <w:t xml:space="preserve"> (300 monkeys):</w:t>
+        <w:t>After (300 monkeys):</w:t>
       </w:r>
     </w:p>
     <w:p>
@@ -2376,58 +2309,10 @@
         <w:ind w:firstLine="720"/>
         <w:rPr>
           <w:rFonts w:ascii="Arial" w:hAnsi="Arial" w:cs="Arial"/>
-          <w:szCs w:val="24"/>
-        </w:rPr>
-      </w:pPr>
-      <w:r>
-        <w:rPr>
-          <w:rFonts w:ascii="Arial" w:hAnsi="Arial" w:cs="Arial"/>
-          <w:b/>
-          <w:szCs w:val="24"/>
-        </w:rPr>
-        <w:tab/>
-      </w:r>
-      <w:r>
-        <w:rPr>
-          <w:rFonts w:ascii="Arial" w:hAnsi="Arial" w:cs="Arial"/>
-          <w:b/>
-          <w:szCs w:val="24"/>
-        </w:rPr>
-        <w:tab/>
-        <w:t xml:space="preserve">      </w:t>
-      </w:r>
-      <w:r>
-        <w:rPr>
-          <w:rFonts w:ascii="Arial" w:hAnsi="Arial" w:cs="Arial"/>
-          <w:szCs w:val="24"/>
-        </w:rPr>
-        <w:t xml:space="preserve">average time: </w:t>
-      </w:r>
-      <w:r>
-        <w:rPr>
-          <w:rFonts w:ascii="Arial" w:hAnsi="Arial" w:cs="Arial"/>
-          <w:szCs w:val="24"/>
-        </w:rPr>
-        <w:t>0.110</w:t>
-      </w:r>
-      <w:r>
-        <w:rPr>
-          <w:rFonts w:ascii="Arial" w:hAnsi="Arial" w:cs="Arial"/>
-          <w:szCs w:val="24"/>
-        </w:rPr>
-        <w:t>s</w:t>
-      </w:r>
-    </w:p>
-    <w:p>
-      <w:pPr>
-        <w:spacing w:line="240" w:lineRule="auto"/>
-        <w:ind w:firstLine="720"/>
-        <w:rPr>
-          <w:rFonts w:ascii="Arial" w:hAnsi="Arial" w:cs="Arial"/>
-          <w:szCs w:val="24"/>
-        </w:rPr>
-      </w:pPr>
-      <w:bookmarkStart w:id="0" w:name="_GoBack"/>
+          <w:b/>
+          <w:szCs w:val="24"/>
+        </w:rPr>
+      </w:pPr>
       <w:r>
         <w:rPr>
           <w:rFonts w:ascii="Arial" w:hAnsi="Arial" w:cs="Arial"/>
@@ -2435,13 +2320,13 @@
           <w:szCs w:val="24"/>
         </w:rPr>
         <w:drawing>
-          <wp:anchor distT="0" distB="0" distL="114300" distR="114300" simplePos="0" relativeHeight="251664384" behindDoc="0" locked="0" layoutInCell="1" allowOverlap="1">
+          <wp:anchor distT="0" distB="0" distL="114300" distR="114300" simplePos="0" relativeHeight="251664384" behindDoc="0" locked="0" layoutInCell="1" allowOverlap="1" wp14:anchorId="5A0CA111" wp14:editId="318BF539">
             <wp:simplePos x="0" y="0"/>
             <wp:positionH relativeFrom="column">
-              <wp:posOffset>457200</wp:posOffset>
+              <wp:posOffset>47625</wp:posOffset>
             </wp:positionH>
             <wp:positionV relativeFrom="paragraph">
-              <wp:posOffset>-2540</wp:posOffset>
+              <wp:posOffset>252730</wp:posOffset>
             </wp:positionV>
             <wp:extent cx="5099050" cy="1823891"/>
             <wp:effectExtent l="0" t="0" r="6350" b="5080"/>
@@ -2484,7 +2369,66 @@
           </wp:anchor>
         </w:drawing>
       </w:r>
-      <w:bookmarkEnd w:id="0"/>
+      <w:r>
+        <w:rPr>
+          <w:rFonts w:ascii="Arial" w:hAnsi="Arial" w:cs="Arial"/>
+          <w:b/>
+          <w:szCs w:val="24"/>
+        </w:rPr>
+        <w:tab/>
+      </w:r>
+      <w:r>
+        <w:rPr>
+          <w:rFonts w:ascii="Arial" w:hAnsi="Arial" w:cs="Arial"/>
+          <w:b/>
+          <w:szCs w:val="24"/>
+        </w:rPr>
+        <w:tab/>
+      </w:r>
+      <w:r>
+        <w:rPr>
+          <w:rFonts w:ascii="Arial" w:hAnsi="Arial" w:cs="Arial"/>
+          <w:szCs w:val="24"/>
+        </w:rPr>
+        <w:t>average time: 0.110s</w:t>
+      </w:r>
+    </w:p>
+    <w:p>
+      <w:pPr>
+        <w:spacing w:line="240" w:lineRule="auto"/>
+        <w:ind w:firstLine="720"/>
+        <w:rPr>
+          <w:rFonts w:ascii="Arial" w:hAnsi="Arial" w:cs="Arial"/>
+          <w:szCs w:val="24"/>
+        </w:rPr>
+      </w:pPr>
+      <w:r>
+        <w:rPr>
+          <w:rFonts w:ascii="Arial" w:hAnsi="Arial" w:cs="Arial"/>
+          <w:b/>
+          <w:szCs w:val="24"/>
+        </w:rPr>
+        <w:tab/>
+      </w:r>
+      <w:r>
+        <w:rPr>
+          <w:rFonts w:ascii="Arial" w:hAnsi="Arial" w:cs="Arial"/>
+          <w:b/>
+          <w:szCs w:val="24"/>
+        </w:rPr>
+        <w:tab/>
+        <w:t xml:space="preserve">   </w:t>
+      </w:r>
+    </w:p>
+    <w:p>
+      <w:pPr>
+        <w:spacing w:line="240" w:lineRule="auto"/>
+        <w:ind w:firstLine="720"/>
+        <w:rPr>
+          <w:rFonts w:ascii="Arial" w:hAnsi="Arial" w:cs="Arial"/>
+          <w:szCs w:val="24"/>
+        </w:rPr>
+      </w:pPr>
     </w:p>
     <w:p>
       <w:pPr>
@@ -2593,7 +2537,7 @@
 </file>
 
 <file path=word/numbering.xml><?xml version="1.0" encoding="utf-8"?>
-<w:numbering xmlns:wpc="http://schemas.microsoft.com/office/word/2010/wordprocessingCanvas" xmlns:cx="http://schemas.microsoft.com/office/drawing/2014/chartex" xmlns:cx1="http://schemas.microsoft.com/office/drawing/2015/9/8/chartex" xmlns:cx2="http://schemas.microsoft.com/office/drawing/2015/10/21/chartex" xmlns:cx3="http://schemas.microsoft.com/office/drawing/2016/5/9/chartex" xmlns:cx4="http://schemas.microsoft.com/office/drawing/2016/5/10/chartex" xmlns:cx5="http://schemas.microsoft.com/office/drawing/2016/5/11/chartex" xmlns:mc="http://schemas.openxmlformats.org/markup-compatibility/2006" xmlns:o="urn:schemas-microsoft-com:office:office" xmlns:r="http://schemas.openxmlformats.org/officeDocument/2006/relationships" xmlns:m="http://schemas.openxmlformats.org/officeDocument/2006/math" xmlns:v="urn:schemas-microsoft-com:vml" xmlns:wp14="http://schemas.microsoft.com/office/word/2010/wordprocessingDrawing" xmlns:wp="http://schemas.openxmlformats.org/drawingml/2006/wordprocessingDrawing" xmlns:w10="urn:schemas-microsoft-com:office:word" xmlns:w="http://schemas.openxmlformats.org/wordprocessingml/2006/main" xmlns:w14="http://schemas.microsoft.com/office/word/2010/wordml" xmlns:w15="http://schemas.microsoft.com/office/word/2012/wordml" xmlns:w16se="http://schemas.microsoft.com/office/word/2015/wordml/symex" xmlns:wpg="http://schemas.microsoft.com/office/word/2010/wordprocessingGroup" xmlns:wpi="http://schemas.microsoft.com/office/word/2010/wordprocessingInk" xmlns:wne="http://schemas.microsoft.com/office/word/2006/wordml" xmlns:wps="http://schemas.microsoft.com/office/word/2010/wordprocessingShape" mc:Ignorable="w14 w15 w16se wp14">
+<w:numbering xmlns:wpc="http://schemas.microsoft.com/office/word/2010/wordprocessingCanvas" xmlns:cx="http://schemas.microsoft.com/office/drawing/2014/chartex" xmlns:cx1="http://schemas.microsoft.com/office/drawing/2015/9/8/chartex" xmlns:cx2="http://schemas.microsoft.com/office/drawing/2015/10/21/chartex" xmlns:mc="http://schemas.openxmlformats.org/markup-compatibility/2006" xmlns:o="urn:schemas-microsoft-com:office:office" xmlns:r="http://schemas.openxmlformats.org/officeDocument/2006/relationships" xmlns:m="http://schemas.openxmlformats.org/officeDocument/2006/math" xmlns:v="urn:schemas-microsoft-com:vml" xmlns:wp14="http://schemas.microsoft.com/office/word/2010/wordprocessingDrawing" xmlns:wp="http://schemas.openxmlformats.org/drawingml/2006/wordprocessingDrawing" xmlns:w10="urn:schemas-microsoft-com:office:word" xmlns:w="http://schemas.openxmlformats.org/wordprocessingml/2006/main" xmlns:w14="http://schemas.microsoft.com/office/word/2010/wordml" xmlns:w15="http://schemas.microsoft.com/office/word/2012/wordml" xmlns:w16se="http://schemas.microsoft.com/office/word/2015/wordml/symex" xmlns:wpg="http://schemas.microsoft.com/office/word/2010/wordprocessingGroup" xmlns:wpi="http://schemas.microsoft.com/office/word/2010/wordprocessingInk" xmlns:wne="http://schemas.microsoft.com/office/word/2006/wordml" xmlns:wps="http://schemas.microsoft.com/office/word/2010/wordprocessingShape" mc:Ignorable="w14 w15 w16se wp14">
   <w:abstractNum w:abstractNumId="0" w15:restartNumberingAfterBreak="0">
     <w:nsid w:val="1D9C1FBC"/>
     <w:multiLevelType w:val="hybridMultilevel"/>
@@ -2731,7 +2675,7 @@
       </w:pPr>
     </w:pPrDefault>
   </w:docDefaults>
-  <w:latentStyles w:defLockedState="0" w:defUIPriority="99" w:defSemiHidden="0" w:defUnhideWhenUsed="0" w:defQFormat="0" w:count="374">
+  <w:latentStyles w:defLockedState="0" w:defUIPriority="99" w:defSemiHidden="0" w:defUnhideWhenUsed="0" w:defQFormat="0" w:count="372">
     <w:lsdException w:name="Normal" w:uiPriority="0" w:qFormat="1"/>
     <w:lsdException w:name="heading 1" w:uiPriority="9" w:qFormat="1"/>
     <w:lsdException w:name="heading 2" w:semiHidden="1" w:uiPriority="9" w:unhideWhenUsed="1" w:qFormat="1"/>
@@ -2837,6 +2781,7 @@
     <w:lsdException w:name="HTML Sample" w:semiHidden="1" w:unhideWhenUsed="1"/>
     <w:lsdException w:name="HTML Typewriter" w:semiHidden="1" w:unhideWhenUsed="1"/>
     <w:lsdException w:name="HTML Variable" w:semiHidden="1" w:unhideWhenUsed="1"/>
+    <w:lsdException w:name="Normal Table" w:semiHidden="1" w:unhideWhenUsed="1"/>
     <w:lsdException w:name="annotation subject" w:semiHidden="1" w:unhideWhenUsed="1"/>
     <w:lsdException w:name="No List" w:semiHidden="1" w:unhideWhenUsed="1"/>
     <w:lsdException w:name="Outline List 1" w:semiHidden="1" w:unhideWhenUsed="1"/>
@@ -2882,9 +2827,11 @@
     <w:lsdException w:name="Table Subtle 1" w:semiHidden="1" w:unhideWhenUsed="1"/>
     <w:lsdException w:name="Table Subtle 2" w:semiHidden="1" w:unhideWhenUsed="1"/>
     <w:lsdException w:name="Table Web 1" w:semiHidden="1" w:unhideWhenUsed="1"/>
+    <w:lsdException w:name="Table Web 2" w:semiHidden="1" w:unhideWhenUsed="1"/>
     <w:lsdException w:name="Table Web 3" w:semiHidden="1" w:unhideWhenUsed="1"/>
     <w:lsdException w:name="Balloon Text" w:semiHidden="1" w:unhideWhenUsed="1"/>
     <w:lsdException w:name="Table Grid" w:uiPriority="39"/>
+    <w:lsdException w:name="Table Theme" w:semiHidden="1" w:unhideWhenUsed="1"/>
     <w:lsdException w:name="Placeholder Text" w:semiHidden="1"/>
     <w:lsdException w:name="No Spacing" w:uiPriority="1" w:qFormat="1"/>
     <w:lsdException w:name="Light Shading" w:uiPriority="60"/>
@@ -3101,8 +3048,6 @@
     <w:lsdException w:name="List Table 6 Colorful Accent 6" w:uiPriority="51"/>
     <w:lsdException w:name="List Table 7 Colorful Accent 6" w:uiPriority="52"/>
     <w:lsdException w:name="Mention" w:semiHidden="1" w:unhideWhenUsed="1"/>
-    <w:lsdException w:name="Smart Hyperlink" w:semiHidden="1" w:unhideWhenUsed="1"/>
-    <w:lsdException w:name="Hashtag" w:semiHidden="1" w:unhideWhenUsed="1"/>
   </w:latentStyles>
   <w:style w:type="paragraph" w:default="1" w:styleId="Normal">
     <w:name w:val="Normal"/>

</xml_diff>